<commit_message>
Documentation Completed for Network Protocols HTTP HTTPS
</commit_message>
<xml_diff>
--- a/Internet_Networking/Network_Protocols_HTTP_HTTPS/Network Protocols - HTTP & HTTPS.docx
+++ b/Internet_Networking/Network_Protocols_HTTP_HTTPS/Network Protocols - HTTP & HTTPS.docx
@@ -4,10 +4,7 @@
   <w:body>
     <w:p>
       <w:pPr>
-        <w:pStyle w:val="Heading3"/>
-        <w:spacing w:before="281" w:beforeAutospacing="off" w:after="281" w:afterAutospacing="off"/>
-      </w:pPr>
-      <w:r>
+        <w:pStyle w:val="Heading1"/>
         <w:rPr>
           <w:b w:val="1"/>
           <w:bCs w:val="1"/>
@@ -15,8 +12,7 @@
           <w:color w:val="auto"/>
           <w:lang w:val="en-US"/>
         </w:rPr>
-        <w:t>HTTP Transaction Exploration</w:t>
-      </w:r>
+      </w:pPr>
       <w:r>
         <w:rPr>
           <w:b w:val="1"/>
@@ -25,7 +21,69 @@
           <w:color w:val="auto"/>
           <w:lang w:val="en-US"/>
         </w:rPr>
-        <w:t>:</w:t>
+        <w:t>Network Protocols - HTTP &amp; HTTPS</w:t>
+      </w:r>
+    </w:p>
+    <w:p>
+      <w:pPr>
+        <w:pStyle w:val="Heading2"/>
+        <w:rPr>
+          <w:b w:val="1"/>
+          <w:bCs w:val="1"/>
+          <w:noProof w:val="0"/>
+          <w:color w:val="auto"/>
+          <w:lang w:val="en-US"/>
+        </w:rPr>
+      </w:pPr>
+      <w:r>
+        <w:rPr>
+          <w:b w:val="1"/>
+          <w:bCs w:val="1"/>
+          <w:noProof w:val="0"/>
+          <w:color w:val="auto"/>
+          <w:lang w:val="en-US"/>
+        </w:rPr>
+        <w:t>HTTP</w:t>
+      </w:r>
+      <w:r>
+        <w:rPr>
+          <w:b w:val="1"/>
+          <w:bCs w:val="1"/>
+          <w:noProof w:val="0"/>
+          <w:color w:val="auto"/>
+          <w:lang w:val="en-US"/>
+        </w:rPr>
+        <w:t xml:space="preserve"> </w:t>
+      </w:r>
+      <w:r>
+        <w:rPr>
+          <w:b w:val="1"/>
+          <w:bCs w:val="1"/>
+          <w:noProof w:val="0"/>
+          <w:color w:val="auto"/>
+          <w:lang w:val="en-US"/>
+        </w:rPr>
+        <w:t>Transaction</w:t>
+      </w:r>
+      <w:r>
+        <w:rPr>
+          <w:b w:val="1"/>
+          <w:bCs w:val="1"/>
+          <w:noProof w:val="0"/>
+          <w:color w:val="auto"/>
+          <w:lang w:val="en-US"/>
+        </w:rPr>
+        <w:t xml:space="preserve"> </w:t>
+      </w:r>
+      <w:r>
+        <w:rPr>
+          <w:b w:val="1"/>
+          <w:bCs w:val="1"/>
+          <w:noProof w:val="0"/>
+          <w:color w:val="auto"/>
+          <w:lang w:val="en-US"/>
+        </w:rPr>
+        <w:t>Exploration</w:t>
       </w:r>
     </w:p>
     <w:p>
@@ -517,7 +575,7 @@
       </w:pPr>
       <w:r>
         <w:drawing>
-          <wp:inline wp14:editId="1C6F19D2" wp14:anchorId="750A5679">
+          <wp:inline wp14:editId="74F60FBF" wp14:anchorId="750A5679">
             <wp:extent cx="6117222" cy="2558646"/>
             <wp:effectExtent l="0" t="0" r="0" b="0"/>
             <wp:docPr id="1728614336" name="" title=""/>
@@ -532,7 +590,226 @@
                     <pic:cNvPicPr/>
                   </pic:nvPicPr>
                   <pic:blipFill>
-                    <a:blip r:embed="R2d8088611fda44f2">
+                    <a:blip r:embed="R25118d7abcf8465c">
+                      <a:extLst xmlns:a="http://schemas.openxmlformats.org/drawingml/2006/main">
+                        <a:ext xmlns:a="http://schemas.openxmlformats.org/drawingml/2006/main" uri="{28A0092B-C50C-407E-A947-70E740481C1C}">
+                          <a14:useLocalDpi xmlns:a14="http://schemas.microsoft.com/office/drawing/2010/main" val="0"/>
+                        </a:ext>
+                      </a:extLst>
+                    </a:blip>
+                    <a:stretch>
+                      <a:fillRect/>
+                    </a:stretch>
+                  </pic:blipFill>
+                  <pic:spPr>
+                    <a:xfrm rot="0" flipH="0" flipV="0">
+                      <a:off x="0" y="0"/>
+                      <a:ext cx="6117222" cy="2558646"/>
+                    </a:xfrm>
+                    <a:prstGeom prst="rect">
+                      <a:avLst/>
+                    </a:prstGeom>
+                  </pic:spPr>
+                </pic:pic>
+              </a:graphicData>
+            </a:graphic>
+          </wp:inline>
+        </w:drawing>
+      </w:r>
+    </w:p>
+    <w:p>
+      <w:pPr>
+        <w:pStyle w:val="Heading2"/>
+        <w:rPr>
+          <w:rFonts w:ascii="Aptos" w:hAnsi="Aptos" w:eastAsia="Aptos" w:cs="Aptos"/>
+          <w:b w:val="1"/>
+          <w:bCs w:val="1"/>
+          <w:noProof w:val="0"/>
+          <w:color w:val="auto"/>
+          <w:sz w:val="28"/>
+          <w:szCs w:val="28"/>
+          <w:lang w:val="en-US"/>
+        </w:rPr>
+      </w:pPr>
+      <w:r>
+        <w:rPr>
+          <w:b w:val="1"/>
+          <w:bCs w:val="1"/>
+          <w:noProof w:val="0"/>
+          <w:lang w:val="en-US"/>
+        </w:rPr>
+        <w:t>Web Server Configuration</w:t>
+      </w:r>
+    </w:p>
+    <w:p>
+      <w:pPr>
+        <w:pStyle w:val="Normal"/>
+        <w:rPr>
+          <w:noProof w:val="0"/>
+          <w:lang w:val="en-US"/>
+        </w:rPr>
+      </w:pPr>
+      <w:r>
+        <w:rPr>
+          <w:noProof w:val="0"/>
+          <w:lang w:val="en-US"/>
+        </w:rPr>
+        <w:t xml:space="preserve">I used Python's built-in HTTP server for simplicity. I </w:t>
+      </w:r>
+      <w:r>
+        <w:rPr>
+          <w:noProof w:val="0"/>
+          <w:lang w:val="en-US"/>
+        </w:rPr>
+        <w:t>then placed</w:t>
+      </w:r>
+      <w:r>
+        <w:rPr>
+          <w:noProof w:val="0"/>
+          <w:lang w:val="en-US"/>
+        </w:rPr>
+        <w:t xml:space="preserve"> </w:t>
+      </w:r>
+      <w:r>
+        <w:rPr>
+          <w:noProof w:val="0"/>
+          <w:lang w:val="en-US"/>
+        </w:rPr>
+        <w:t xml:space="preserve">the </w:t>
+      </w:r>
+      <w:r>
+        <w:rPr>
+          <w:noProof w:val="0"/>
+          <w:lang w:val="en-US"/>
+        </w:rPr>
+        <w:t xml:space="preserve">HTML files and other static content inside </w:t>
+      </w:r>
+      <w:r>
+        <w:rPr>
+          <w:noProof w:val="0"/>
+          <w:lang w:val="en-US"/>
+        </w:rPr>
+        <w:t xml:space="preserve">the </w:t>
+      </w:r>
+      <w:r>
+        <w:rPr>
+          <w:rFonts w:ascii="Consolas" w:hAnsi="Consolas" w:eastAsia="Consolas" w:cs="Consolas"/>
+          <w:noProof w:val="0"/>
+          <w:lang w:val="en-US"/>
+        </w:rPr>
+        <w:t>webserver</w:t>
+      </w:r>
+      <w:r>
+        <w:rPr>
+          <w:noProof w:val="0"/>
+          <w:lang w:val="en-US"/>
+        </w:rPr>
+        <w:t xml:space="preserve"> </w:t>
+      </w:r>
+      <w:r>
+        <w:rPr>
+          <w:noProof w:val="0"/>
+          <w:lang w:val="en-US"/>
+        </w:rPr>
+        <w:t>directory.</w:t>
+      </w:r>
+      <w:r>
+        <w:rPr>
+          <w:noProof w:val="0"/>
+          <w:lang w:val="en-US"/>
+        </w:rPr>
+        <w:t xml:space="preserve"> </w:t>
+      </w:r>
+      <w:r>
+        <w:rPr>
+          <w:noProof w:val="0"/>
+          <w:lang w:val="en-US"/>
+        </w:rPr>
+        <w:t>T</w:t>
+      </w:r>
+      <w:r>
+        <w:rPr>
+          <w:noProof w:val="0"/>
+          <w:lang w:val="en-US"/>
+        </w:rPr>
+        <w:t xml:space="preserve">hen started the Python HTTP server with the command </w:t>
+      </w:r>
+      <w:r>
+        <w:rPr>
+          <w:noProof w:val="0"/>
+          <w:lang w:val="en-US"/>
+        </w:rPr>
+        <w:t xml:space="preserve">` </w:t>
+      </w:r>
+      <w:r>
+        <w:rPr>
+          <w:rFonts w:ascii="Consolas" w:hAnsi="Consolas" w:eastAsia="Consolas" w:cs="Consolas"/>
+          <w:noProof w:val="0"/>
+          <w:lang w:val="en-US"/>
+        </w:rPr>
+        <w:t xml:space="preserve">python -m </w:t>
+      </w:r>
+      <w:r>
+        <w:rPr>
+          <w:rFonts w:ascii="Consolas" w:hAnsi="Consolas" w:eastAsia="Consolas" w:cs="Consolas"/>
+          <w:noProof w:val="0"/>
+          <w:lang w:val="en-US"/>
+        </w:rPr>
+        <w:t>http.server</w:t>
+      </w:r>
+      <w:r>
+        <w:rPr>
+          <w:rFonts w:ascii="Consolas" w:hAnsi="Consolas" w:eastAsia="Consolas" w:cs="Consolas"/>
+          <w:noProof w:val="0"/>
+          <w:lang w:val="en-US"/>
+        </w:rPr>
+        <w:t xml:space="preserve"> 8000</w:t>
+      </w:r>
+      <w:r>
+        <w:rPr>
+          <w:noProof w:val="0"/>
+          <w:lang w:val="en-US"/>
+        </w:rPr>
+        <w:t>`. The content was served at `</w:t>
+      </w:r>
+      <w:r>
+        <w:rPr>
+          <w:rFonts w:ascii="Consolas" w:hAnsi="Consolas" w:eastAsia="Consolas" w:cs="Consolas"/>
+          <w:noProof w:val="0"/>
+          <w:lang w:val="en-US"/>
+        </w:rPr>
+        <w:t>http://localhost:8000`</w:t>
+      </w:r>
+      <w:r>
+        <w:rPr>
+          <w:noProof w:val="0"/>
+          <w:lang w:val="en-US"/>
+        </w:rPr>
+        <w:t>.</w:t>
+      </w:r>
+    </w:p>
+    <w:p>
+      <w:pPr>
+        <w:pStyle w:val="Normal"/>
+      </w:pPr>
+      <w:r>
+        <w:drawing>
+          <wp:inline wp14:editId="4DD4A1A9" wp14:anchorId="1C9D2E44">
+            <wp:extent cx="5943600" cy="3181350"/>
+            <wp:effectExtent l="0" t="0" r="0" b="0"/>
+            <wp:docPr id="251216151" name="" title=""/>
+            <wp:cNvGraphicFramePr>
+              <a:graphicFrameLocks noChangeAspect="1"/>
+            </wp:cNvGraphicFramePr>
+            <a:graphic>
+              <a:graphicData uri="http://schemas.openxmlformats.org/drawingml/2006/picture">
+                <pic:pic>
+                  <pic:nvPicPr>
+                    <pic:cNvPr id="0" name=""/>
+                    <pic:cNvPicPr/>
+                  </pic:nvPicPr>
+                  <pic:blipFill>
+                    <a:blip r:embed="R189a21540540481d">
                       <a:extLst>
                         <a:ext xmlns:a="http://schemas.openxmlformats.org/drawingml/2006/main" uri="{28A0092B-C50C-407E-A947-70E740481C1C}">
                           <a14:useLocalDpi val="0"/>
@@ -546,7 +823,7 @@
                   <pic:spPr>
                     <a:xfrm>
                       <a:off x="0" y="0"/>
-                      <a:ext cx="6117222" cy="2558646"/>
+                      <a:ext cx="5943600" cy="3181350"/>
                     </a:xfrm>
                     <a:prstGeom prst="rect">
                       <a:avLst/>
@@ -561,66 +838,100 @@
     </w:p>
     <w:p>
       <w:pPr>
-        <w:pStyle w:val="Heading5"/>
-        <w:spacing w:before="333" w:beforeAutospacing="off" w:after="333" w:afterAutospacing="off"/>
-        <w:rPr>
-          <w:rFonts w:ascii="Aptos" w:hAnsi="Aptos" w:eastAsia="Aptos" w:cs="Aptos"/>
+        <w:pStyle w:val="Normal"/>
+      </w:pPr>
+      <w:r>
+        <w:drawing>
+          <wp:inline wp14:editId="5B6F0958" wp14:anchorId="4E31A624">
+            <wp:extent cx="5943600" cy="3162300"/>
+            <wp:effectExtent l="0" t="0" r="0" b="0"/>
+            <wp:docPr id="1370000798" name="" title=""/>
+            <wp:cNvGraphicFramePr>
+              <a:graphicFrameLocks noChangeAspect="1"/>
+            </wp:cNvGraphicFramePr>
+            <a:graphic>
+              <a:graphicData uri="http://schemas.openxmlformats.org/drawingml/2006/picture">
+                <pic:pic>
+                  <pic:nvPicPr>
+                    <pic:cNvPr id="0" name=""/>
+                    <pic:cNvPicPr/>
+                  </pic:nvPicPr>
+                  <pic:blipFill>
+                    <a:blip r:embed="Rc4af34a08a734a71">
+                      <a:extLst>
+                        <a:ext xmlns:a="http://schemas.openxmlformats.org/drawingml/2006/main" uri="{28A0092B-C50C-407E-A947-70E740481C1C}">
+                          <a14:useLocalDpi val="0"/>
+                        </a:ext>
+                      </a:extLst>
+                    </a:blip>
+                    <a:stretch>
+                      <a:fillRect/>
+                    </a:stretch>
+                  </pic:blipFill>
+                  <pic:spPr>
+                    <a:xfrm>
+                      <a:off x="0" y="0"/>
+                      <a:ext cx="5943600" cy="3162300"/>
+                    </a:xfrm>
+                    <a:prstGeom prst="rect">
+                      <a:avLst/>
+                    </a:prstGeom>
+                  </pic:spPr>
+                </pic:pic>
+              </a:graphicData>
+            </a:graphic>
+          </wp:inline>
+        </w:drawing>
+      </w:r>
+    </w:p>
+    <w:p>
+      <w:pPr>
+        <w:pStyle w:val="Heading2"/>
+        <w:rPr>
           <w:b w:val="1"/>
           <w:bCs w:val="1"/>
           <w:noProof w:val="0"/>
-          <w:sz w:val="28"/>
-          <w:szCs w:val="28"/>
-          <w:lang w:val="en-US"/>
-        </w:rPr>
-      </w:pPr>
-      <w:bookmarkStart w:name="_Int_rZo6fDmh" w:id="226578174"/>
-      <w:r>
-        <w:rPr>
-          <w:rFonts w:ascii="Aptos" w:hAnsi="Aptos" w:eastAsia="Aptos" w:cs="Aptos"/>
+          <w:lang w:val="en-US"/>
+        </w:rPr>
+      </w:pPr>
+      <w:r>
+        <w:rPr>
           <w:b w:val="1"/>
           <w:bCs w:val="1"/>
           <w:noProof w:val="0"/>
-          <w:color w:val="auto"/>
-          <w:sz w:val="28"/>
-          <w:szCs w:val="28"/>
-          <w:lang w:val="en-US"/>
-        </w:rPr>
-        <w:t xml:space="preserve">Security </w:t>
-      </w:r>
-      <w:r>
-        <w:rPr>
-          <w:rFonts w:ascii="Aptos" w:hAnsi="Aptos" w:eastAsia="Aptos" w:cs="Aptos"/>
-          <w:b w:val="1"/>
-          <w:bCs w:val="1"/>
-          <w:noProof w:val="0"/>
-          <w:color w:val="auto"/>
-          <w:sz w:val="28"/>
-          <w:szCs w:val="28"/>
-          <w:lang w:val="en-US"/>
-        </w:rPr>
-        <w:t>Differences</w:t>
-      </w:r>
-      <w:r>
-        <w:rPr>
-          <w:rFonts w:ascii="Aptos" w:hAnsi="Aptos" w:eastAsia="Aptos" w:cs="Aptos"/>
-          <w:b w:val="1"/>
-          <w:bCs w:val="1"/>
-          <w:noProof w:val="0"/>
-          <w:color w:val="auto"/>
-          <w:sz w:val="28"/>
-          <w:szCs w:val="28"/>
-          <w:lang w:val="en-US"/>
-        </w:rPr>
-        <w:t xml:space="preserve"> Between HTTP and HTTPS</w:t>
-      </w:r>
-      <w:bookmarkEnd w:id="226578174"/>
+          <w:lang w:val="en-US"/>
+        </w:rPr>
+        <w:t>HTTPS Implementation</w:t>
+      </w:r>
+    </w:p>
+    <w:p>
+      <w:pPr>
+        <w:spacing w:before="240" w:beforeAutospacing="off" w:after="240" w:afterAutospacing="off"/>
+        <w:rPr>
+          <w:rFonts w:ascii="Aptos" w:hAnsi="Aptos" w:eastAsia="Aptos" w:cs="Aptos"/>
+          <w:noProof w:val="0"/>
+          <w:sz w:val="24"/>
+          <w:szCs w:val="24"/>
+          <w:lang w:val="en-US"/>
+        </w:rPr>
+      </w:pPr>
+      <w:r>
+        <w:rPr>
+          <w:rFonts w:ascii="Aptos" w:hAnsi="Aptos" w:eastAsia="Aptos" w:cs="Aptos"/>
+          <w:noProof w:val="0"/>
+          <w:sz w:val="24"/>
+          <w:szCs w:val="24"/>
+          <w:lang w:val="en-US"/>
+        </w:rPr>
+        <w:t>For serving content over HTTPS, I generated SSL certificates and configured the server to use them. I used a simple Python HTTPS server for this purpose.</w:t>
+      </w:r>
     </w:p>
     <w:p>
       <w:pPr>
         <w:pStyle w:val="ListParagraph"/>
         <w:numPr>
           <w:ilvl w:val="0"/>
-          <w:numId w:val="2"/>
+          <w:numId w:val="5"/>
         </w:numPr>
         <w:spacing w:before="240" w:beforeAutospacing="off" w:after="240" w:afterAutospacing="off"/>
         <w:rPr>
@@ -641,17 +952,17 @@
           <w:szCs w:val="24"/>
           <w:lang w:val="en-US"/>
         </w:rPr>
-        <w:t>Encryption</w:t>
-      </w:r>
-      <w:r>
-        <w:rPr>
-          <w:rFonts w:ascii="Aptos" w:hAnsi="Aptos" w:eastAsia="Aptos" w:cs="Aptos"/>
-          <w:noProof w:val="0"/>
-          <w:sz w:val="24"/>
-          <w:szCs w:val="24"/>
-          <w:lang w:val="en-US"/>
-        </w:rPr>
-        <w:t>:</w:t>
+        <w:t>Generating a self-signed SSL certificate</w:t>
+      </w:r>
+      <w:r>
+        <w:rPr>
+          <w:rFonts w:ascii="Aptos" w:hAnsi="Aptos" w:eastAsia="Aptos" w:cs="Aptos"/>
+          <w:noProof w:val="0"/>
+          <w:sz w:val="24"/>
+          <w:szCs w:val="24"/>
+          <w:lang w:val="en-US"/>
+        </w:rPr>
+        <w:t xml:space="preserve">: </w:t>
       </w:r>
     </w:p>
     <w:p>
@@ -659,9 +970,160 @@
         <w:pStyle w:val="ListParagraph"/>
         <w:numPr>
           <w:ilvl w:val="1"/>
-          <w:numId w:val="2"/>
+          <w:numId w:val="5"/>
         </w:numPr>
-        <w:spacing w:before="0" w:beforeAutospacing="off" w:after="0" w:afterAutospacing="off"/>
+        <w:spacing w:before="240" w:beforeAutospacing="off" w:after="240" w:afterAutospacing="off"/>
+        <w:rPr>
+          <w:rFonts w:ascii="Aptos" w:hAnsi="Aptos" w:eastAsia="Aptos" w:cs="Aptos"/>
+          <w:noProof w:val="0"/>
+          <w:sz w:val="24"/>
+          <w:szCs w:val="24"/>
+          <w:lang w:val="en-US"/>
+        </w:rPr>
+      </w:pPr>
+      <w:r>
+        <w:rPr>
+          <w:rFonts w:ascii="Aptos" w:hAnsi="Aptos" w:eastAsia="Aptos" w:cs="Aptos"/>
+          <w:noProof w:val="0"/>
+          <w:sz w:val="24"/>
+          <w:szCs w:val="24"/>
+          <w:lang w:val="en-US"/>
+        </w:rPr>
+        <w:t xml:space="preserve">Ran the following commands to generate a key and certificate: </w:t>
+      </w:r>
+    </w:p>
+    <w:p>
+      <w:pPr>
+        <w:pStyle w:val="Normal"/>
+        <w:spacing w:before="240" w:beforeAutospacing="off" w:after="240" w:afterAutospacing="off"/>
+        <w:ind w:left="720" w:hanging="0"/>
+        <w:rPr>
+          <w:rFonts w:ascii="Aptos" w:hAnsi="Aptos" w:eastAsia="Aptos" w:cs="Aptos"/>
+          <w:noProof w:val="0"/>
+          <w:sz w:val="24"/>
+          <w:szCs w:val="24"/>
+          <w:lang w:val="en-US"/>
+        </w:rPr>
+      </w:pPr>
+      <w:r>
+        <w:rPr>
+          <w:rFonts w:ascii="Consolas" w:hAnsi="Consolas" w:eastAsia="Consolas" w:cs="Consolas"/>
+          <w:noProof w:val="0"/>
+          <w:sz w:val="24"/>
+          <w:szCs w:val="24"/>
+          <w:lang w:val="en-US"/>
+        </w:rPr>
+        <w:t>`</w:t>
+      </w:r>
+      <w:r>
+        <w:rPr>
+          <w:rFonts w:ascii="Consolas" w:hAnsi="Consolas" w:eastAsia="Consolas" w:cs="Consolas"/>
+          <w:noProof w:val="0"/>
+          <w:sz w:val="24"/>
+          <w:szCs w:val="24"/>
+          <w:lang w:val="en-US"/>
+        </w:rPr>
+        <w:t>openssl</w:t>
+      </w:r>
+      <w:r>
+        <w:rPr>
+          <w:rFonts w:ascii="Consolas" w:hAnsi="Consolas" w:eastAsia="Consolas" w:cs="Consolas"/>
+          <w:noProof w:val="0"/>
+          <w:sz w:val="24"/>
+          <w:szCs w:val="24"/>
+          <w:lang w:val="en-US"/>
+        </w:rPr>
+        <w:t xml:space="preserve"> req -x509 -</w:t>
+      </w:r>
+      <w:r>
+        <w:rPr>
+          <w:rFonts w:ascii="Consolas" w:hAnsi="Consolas" w:eastAsia="Consolas" w:cs="Consolas"/>
+          <w:noProof w:val="0"/>
+          <w:sz w:val="24"/>
+          <w:szCs w:val="24"/>
+          <w:lang w:val="en-US"/>
+        </w:rPr>
+        <w:t>newkey</w:t>
+      </w:r>
+      <w:r>
+        <w:rPr>
+          <w:rFonts w:ascii="Consolas" w:hAnsi="Consolas" w:eastAsia="Consolas" w:cs="Consolas"/>
+          <w:noProof w:val="0"/>
+          <w:sz w:val="24"/>
+          <w:szCs w:val="24"/>
+          <w:lang w:val="en-US"/>
+        </w:rPr>
+        <w:t xml:space="preserve"> rsa:2048 -</w:t>
+      </w:r>
+      <w:r>
+        <w:rPr>
+          <w:rFonts w:ascii="Consolas" w:hAnsi="Consolas" w:eastAsia="Consolas" w:cs="Consolas"/>
+          <w:noProof w:val="0"/>
+          <w:sz w:val="24"/>
+          <w:szCs w:val="24"/>
+          <w:lang w:val="en-US"/>
+        </w:rPr>
+        <w:t>keyout</w:t>
+      </w:r>
+      <w:r>
+        <w:rPr>
+          <w:rFonts w:ascii="Consolas" w:hAnsi="Consolas" w:eastAsia="Consolas" w:cs="Consolas"/>
+          <w:noProof w:val="0"/>
+          <w:sz w:val="24"/>
+          <w:szCs w:val="24"/>
+          <w:lang w:val="en-US"/>
+        </w:rPr>
+        <w:t xml:space="preserve"> </w:t>
+      </w:r>
+      <w:r>
+        <w:rPr>
+          <w:rFonts w:ascii="Consolas" w:hAnsi="Consolas" w:eastAsia="Consolas" w:cs="Consolas"/>
+          <w:noProof w:val="0"/>
+          <w:sz w:val="24"/>
+          <w:szCs w:val="24"/>
+          <w:lang w:val="en-US"/>
+        </w:rPr>
+        <w:t>key.pem</w:t>
+      </w:r>
+      <w:r>
+        <w:rPr>
+          <w:rFonts w:ascii="Consolas" w:hAnsi="Consolas" w:eastAsia="Consolas" w:cs="Consolas"/>
+          <w:noProof w:val="0"/>
+          <w:sz w:val="24"/>
+          <w:szCs w:val="24"/>
+          <w:lang w:val="en-US"/>
+        </w:rPr>
+        <w:t xml:space="preserve"> -out </w:t>
+      </w:r>
+      <w:r>
+        <w:rPr>
+          <w:rFonts w:ascii="Consolas" w:hAnsi="Consolas" w:eastAsia="Consolas" w:cs="Consolas"/>
+          <w:noProof w:val="0"/>
+          <w:sz w:val="24"/>
+          <w:szCs w:val="24"/>
+          <w:lang w:val="en-US"/>
+        </w:rPr>
+        <w:t>cert.pem</w:t>
+      </w:r>
+      <w:r>
+        <w:rPr>
+          <w:rFonts w:ascii="Consolas" w:hAnsi="Consolas" w:eastAsia="Consolas" w:cs="Consolas"/>
+          <w:noProof w:val="0"/>
+          <w:sz w:val="24"/>
+          <w:szCs w:val="24"/>
+          <w:lang w:val="en-US"/>
+        </w:rPr>
+        <w:t xml:space="preserve"> -days 365 –nodes`</w:t>
+      </w:r>
+    </w:p>
+    <w:p>
+      <w:pPr>
+        <w:pStyle w:val="ListParagraph"/>
+        <w:numPr>
+          <w:ilvl w:val="0"/>
+          <w:numId w:val="5"/>
+        </w:numPr>
+        <w:spacing w:before="240" w:beforeAutospacing="off" w:after="240" w:afterAutospacing="off"/>
         <w:rPr>
           <w:rFonts w:ascii="Aptos" w:hAnsi="Aptos" w:eastAsia="Aptos" w:cs="Aptos"/>
           <w:noProof w:val="0"/>
@@ -680,17 +1142,17 @@
           <w:szCs w:val="24"/>
           <w:lang w:val="en-US"/>
         </w:rPr>
-        <w:t>HTTP</w:t>
-      </w:r>
-      <w:r>
-        <w:rPr>
-          <w:rFonts w:ascii="Aptos" w:hAnsi="Aptos" w:eastAsia="Aptos" w:cs="Aptos"/>
-          <w:noProof w:val="0"/>
-          <w:sz w:val="24"/>
-          <w:szCs w:val="24"/>
-          <w:lang w:val="en-US"/>
-        </w:rPr>
-        <w:t>: Data transmitted over HTTP is in plain text, which can be easily intercepted and read by malicious actors.</w:t>
+        <w:t>Creating a Python HTTPS server script</w:t>
+      </w:r>
+      <w:r>
+        <w:rPr>
+          <w:rFonts w:ascii="Aptos" w:hAnsi="Aptos" w:eastAsia="Aptos" w:cs="Aptos"/>
+          <w:noProof w:val="0"/>
+          <w:sz w:val="24"/>
+          <w:szCs w:val="24"/>
+          <w:lang w:val="en-US"/>
+        </w:rPr>
+        <w:t>:</w:t>
       </w:r>
     </w:p>
     <w:p>
@@ -698,7 +1160,7 @@
         <w:pStyle w:val="ListParagraph"/>
         <w:numPr>
           <w:ilvl w:val="1"/>
-          <w:numId w:val="2"/>
+          <w:numId w:val="4"/>
         </w:numPr>
         <w:spacing w:before="0" w:beforeAutospacing="off" w:after="0" w:afterAutospacing="off"/>
         <w:rPr>
@@ -712,24 +1174,199 @@
       <w:r>
         <w:rPr>
           <w:rFonts w:ascii="Aptos" w:hAnsi="Aptos" w:eastAsia="Aptos" w:cs="Aptos"/>
-          <w:b w:val="1"/>
-          <w:bCs w:val="1"/>
-          <w:noProof w:val="0"/>
-          <w:sz w:val="24"/>
-          <w:szCs w:val="24"/>
-          <w:lang w:val="en-US"/>
-        </w:rPr>
-        <w:t>HTTPS</w:t>
-      </w:r>
-      <w:r>
-        <w:rPr>
-          <w:rFonts w:ascii="Aptos" w:hAnsi="Aptos" w:eastAsia="Aptos" w:cs="Aptos"/>
-          <w:noProof w:val="0"/>
-          <w:sz w:val="24"/>
-          <w:szCs w:val="24"/>
-          <w:lang w:val="en-US"/>
-        </w:rPr>
-        <w:t>: Data transmitted over HTTPS is encrypted using SSL/TLS, preventing eavesdropping and ensuring data privacy.</w:t>
+          <w:noProof w:val="0"/>
+          <w:sz w:val="24"/>
+          <w:szCs w:val="24"/>
+          <w:lang w:val="en-US"/>
+        </w:rPr>
+        <w:t xml:space="preserve">Created a new file named </w:t>
+      </w:r>
+      <w:r>
+        <w:rPr>
+          <w:rFonts w:ascii="Consolas" w:hAnsi="Consolas" w:eastAsia="Consolas" w:cs="Consolas"/>
+          <w:noProof w:val="0"/>
+          <w:sz w:val="24"/>
+          <w:szCs w:val="24"/>
+          <w:lang w:val="en-US"/>
+        </w:rPr>
+        <w:t>https_server.py</w:t>
+      </w:r>
+      <w:r>
+        <w:rPr>
+          <w:rFonts w:ascii="Aptos" w:hAnsi="Aptos" w:eastAsia="Aptos" w:cs="Aptos"/>
+          <w:noProof w:val="0"/>
+          <w:sz w:val="24"/>
+          <w:szCs w:val="24"/>
+          <w:lang w:val="en-US"/>
+        </w:rPr>
+        <w:t xml:space="preserve"> in web content directory</w:t>
+      </w:r>
+    </w:p>
+    <w:p>
+      <w:pPr>
+        <w:pStyle w:val="ListParagraph"/>
+        <w:numPr>
+          <w:ilvl w:val="1"/>
+          <w:numId w:val="4"/>
+        </w:numPr>
+        <w:spacing w:before="0" w:beforeAutospacing="off" w:after="0" w:afterAutospacing="off"/>
+        <w:rPr>
+          <w:rFonts w:ascii="Aptos" w:hAnsi="Aptos" w:eastAsia="Aptos" w:cs="Aptos"/>
+          <w:noProof w:val="0"/>
+          <w:sz w:val="24"/>
+          <w:szCs w:val="24"/>
+          <w:lang w:val="en-US"/>
+        </w:rPr>
+      </w:pPr>
+      <w:r>
+        <w:rPr>
+          <w:rFonts w:ascii="Consolas" w:hAnsi="Consolas" w:eastAsia="Consolas" w:cs="Consolas"/>
+          <w:noProof w:val="0"/>
+          <w:sz w:val="24"/>
+          <w:szCs w:val="24"/>
+          <w:lang w:val="en-US"/>
+        </w:rPr>
+        <w:t>`</w:t>
+      </w:r>
+      <w:r>
+        <w:rPr>
+          <w:rFonts w:ascii="Consolas" w:hAnsi="Consolas" w:eastAsia="Consolas" w:cs="Consolas"/>
+          <w:noProof w:val="0"/>
+          <w:sz w:val="24"/>
+          <w:szCs w:val="24"/>
+          <w:lang w:val="en-US"/>
+        </w:rPr>
+        <w:t>cert.pem</w:t>
+      </w:r>
+      <w:r>
+        <w:rPr>
+          <w:rFonts w:ascii="Consolas" w:hAnsi="Consolas" w:eastAsia="Consolas" w:cs="Consolas"/>
+          <w:noProof w:val="0"/>
+          <w:sz w:val="24"/>
+          <w:szCs w:val="24"/>
+          <w:lang w:val="en-US"/>
+        </w:rPr>
+        <w:t>`</w:t>
+      </w:r>
+      <w:r>
+        <w:rPr>
+          <w:rFonts w:ascii="Aptos" w:hAnsi="Aptos" w:eastAsia="Aptos" w:cs="Aptos"/>
+          <w:noProof w:val="0"/>
+          <w:sz w:val="24"/>
+          <w:szCs w:val="24"/>
+          <w:lang w:val="en-US"/>
+        </w:rPr>
+        <w:t xml:space="preserve"> and </w:t>
+      </w:r>
+      <w:r>
+        <w:rPr>
+          <w:rFonts w:ascii="Aptos" w:hAnsi="Aptos" w:eastAsia="Aptos" w:cs="Aptos"/>
+          <w:noProof w:val="0"/>
+          <w:sz w:val="24"/>
+          <w:szCs w:val="24"/>
+          <w:lang w:val="en-US"/>
+        </w:rPr>
+        <w:t>`</w:t>
+      </w:r>
+      <w:r>
+        <w:rPr>
+          <w:rFonts w:ascii="Consolas" w:hAnsi="Consolas" w:eastAsia="Consolas" w:cs="Consolas"/>
+          <w:noProof w:val="0"/>
+          <w:sz w:val="24"/>
+          <w:szCs w:val="24"/>
+          <w:lang w:val="en-US"/>
+        </w:rPr>
+        <w:t>key.pem</w:t>
+      </w:r>
+      <w:r>
+        <w:rPr>
+          <w:rFonts w:ascii="Consolas" w:hAnsi="Consolas" w:eastAsia="Consolas" w:cs="Consolas"/>
+          <w:noProof w:val="0"/>
+          <w:sz w:val="24"/>
+          <w:szCs w:val="24"/>
+          <w:lang w:val="en-US"/>
+        </w:rPr>
+        <w:t>`</w:t>
+      </w:r>
+      <w:r>
+        <w:rPr>
+          <w:rFonts w:ascii="Aptos" w:hAnsi="Aptos" w:eastAsia="Aptos" w:cs="Aptos"/>
+          <w:noProof w:val="0"/>
+          <w:sz w:val="24"/>
+          <w:szCs w:val="24"/>
+          <w:lang w:val="en-US"/>
+        </w:rPr>
+        <w:t xml:space="preserve"> are in the same directory as </w:t>
+      </w:r>
+      <w:r>
+        <w:rPr>
+          <w:rFonts w:ascii="Consolas" w:hAnsi="Consolas" w:eastAsia="Consolas" w:cs="Consolas"/>
+          <w:noProof w:val="0"/>
+          <w:sz w:val="24"/>
+          <w:szCs w:val="24"/>
+          <w:lang w:val="en-US"/>
+        </w:rPr>
+        <w:t>https_server.py</w:t>
+      </w:r>
+      <w:r>
+        <w:rPr>
+          <w:rFonts w:ascii="Aptos" w:hAnsi="Aptos" w:eastAsia="Aptos" w:cs="Aptos"/>
+          <w:noProof w:val="0"/>
+          <w:sz w:val="24"/>
+          <w:szCs w:val="24"/>
+          <w:lang w:val="en-US"/>
+        </w:rPr>
+        <w:t>.</w:t>
+      </w:r>
+    </w:p>
+    <w:p>
+      <w:pPr>
+        <w:pStyle w:val="Normal"/>
+        <w:spacing w:before="0" w:beforeAutospacing="off" w:after="0" w:afterAutospacing="off"/>
+        <w:ind w:left="720" w:hanging="0"/>
+      </w:pPr>
+      <w:r>
+        <w:drawing>
+          <wp:inline wp14:editId="210EDD10" wp14:anchorId="7E8E5DCE">
+            <wp:extent cx="5943600" cy="3181350"/>
+            <wp:effectExtent l="0" t="0" r="0" b="0"/>
+            <wp:docPr id="1604926354" name="" title=""/>
+            <wp:cNvGraphicFramePr>
+              <a:graphicFrameLocks noChangeAspect="1"/>
+            </wp:cNvGraphicFramePr>
+            <a:graphic>
+              <a:graphicData uri="http://schemas.openxmlformats.org/drawingml/2006/picture">
+                <pic:pic>
+                  <pic:nvPicPr>
+                    <pic:cNvPr id="0" name=""/>
+                    <pic:cNvPicPr/>
+                  </pic:nvPicPr>
+                  <pic:blipFill>
+                    <a:blip r:embed="R437e490464e9488d">
+                      <a:extLst>
+                        <a:ext xmlns:a="http://schemas.openxmlformats.org/drawingml/2006/main" uri="{28A0092B-C50C-407E-A947-70E740481C1C}">
+                          <a14:useLocalDpi val="0"/>
+                        </a:ext>
+                      </a:extLst>
+                    </a:blip>
+                    <a:stretch>
+                      <a:fillRect/>
+                    </a:stretch>
+                  </pic:blipFill>
+                  <pic:spPr>
+                    <a:xfrm>
+                      <a:off x="0" y="0"/>
+                      <a:ext cx="5943600" cy="3181350"/>
+                    </a:xfrm>
+                    <a:prstGeom prst="rect">
+                      <a:avLst/>
+                    </a:prstGeom>
+                  </pic:spPr>
+                </pic:pic>
+              </a:graphicData>
+            </a:graphic>
+          </wp:inline>
+        </w:drawing>
       </w:r>
     </w:p>
     <w:p>
@@ -737,7 +1374,7 @@
         <w:pStyle w:val="ListParagraph"/>
         <w:numPr>
           <w:ilvl w:val="0"/>
-          <w:numId w:val="2"/>
+          <w:numId w:val="3"/>
         </w:numPr>
         <w:spacing w:before="240" w:beforeAutospacing="off" w:after="240" w:afterAutospacing="off"/>
         <w:rPr>
@@ -758,7 +1395,7 @@
           <w:szCs w:val="24"/>
           <w:lang w:val="en-US"/>
         </w:rPr>
-        <w:t>Data Integrity</w:t>
+        <w:t>Start the HTTPS server</w:t>
       </w:r>
       <w:r>
         <w:rPr>
@@ -776,38 +1413,83 @@
         <w:pStyle w:val="ListParagraph"/>
         <w:numPr>
           <w:ilvl w:val="1"/>
-          <w:numId w:val="2"/>
+          <w:numId w:val="4"/>
         </w:numPr>
         <w:spacing w:before="0" w:beforeAutospacing="off" w:after="0" w:afterAutospacing="off"/>
         <w:rPr>
-          <w:rFonts w:ascii="Aptos" w:hAnsi="Aptos" w:eastAsia="Aptos" w:cs="Aptos"/>
-          <w:noProof w:val="0"/>
-          <w:sz w:val="24"/>
-          <w:szCs w:val="24"/>
-          <w:lang w:val="en-US"/>
-        </w:rPr>
-      </w:pPr>
-      <w:r>
-        <w:rPr>
-          <w:rFonts w:ascii="Aptos" w:hAnsi="Aptos" w:eastAsia="Aptos" w:cs="Aptos"/>
-          <w:b w:val="1"/>
-          <w:bCs w:val="1"/>
-          <w:noProof w:val="0"/>
-          <w:sz w:val="24"/>
-          <w:szCs w:val="24"/>
-          <w:lang w:val="en-US"/>
-        </w:rPr>
-        <w:t>HTTP</w:t>
-      </w:r>
-      <w:r>
-        <w:rPr>
-          <w:rFonts w:ascii="Aptos" w:hAnsi="Aptos" w:eastAsia="Aptos" w:cs="Aptos"/>
-          <w:noProof w:val="0"/>
-          <w:sz w:val="24"/>
-          <w:szCs w:val="24"/>
-          <w:lang w:val="en-US"/>
-        </w:rPr>
-        <w:t>: Data integrity is not guaranteed. Data can be altered in transit without detection.</w:t>
+          <w:rFonts w:ascii="Consolas" w:hAnsi="Consolas" w:eastAsia="Consolas" w:cs="Consolas"/>
+          <w:noProof w:val="0"/>
+          <w:sz w:val="24"/>
+          <w:szCs w:val="24"/>
+          <w:lang w:val="en-US"/>
+        </w:rPr>
+      </w:pPr>
+      <w:r>
+        <w:rPr>
+          <w:rFonts w:ascii="Aptos" w:hAnsi="Aptos" w:eastAsia="Aptos" w:cs="Aptos"/>
+          <w:noProof w:val="0"/>
+          <w:sz w:val="24"/>
+          <w:szCs w:val="24"/>
+          <w:lang w:val="en-US"/>
+        </w:rPr>
+        <w:t>R</w:t>
+      </w:r>
+      <w:r>
+        <w:rPr>
+          <w:rFonts w:ascii="Aptos" w:hAnsi="Aptos" w:eastAsia="Aptos" w:cs="Aptos"/>
+          <w:noProof w:val="0"/>
+          <w:sz w:val="24"/>
+          <w:szCs w:val="24"/>
+          <w:lang w:val="en-US"/>
+        </w:rPr>
+        <w:t>un</w:t>
+      </w:r>
+      <w:r>
+        <w:rPr>
+          <w:rFonts w:ascii="Aptos" w:hAnsi="Aptos" w:eastAsia="Aptos" w:cs="Aptos"/>
+          <w:noProof w:val="0"/>
+          <w:sz w:val="24"/>
+          <w:szCs w:val="24"/>
+          <w:lang w:val="en-US"/>
+        </w:rPr>
+        <w:t xml:space="preserve"> the following command: </w:t>
+      </w:r>
+    </w:p>
+    <w:p>
+      <w:pPr>
+        <w:pStyle w:val="ListParagraph"/>
+        <w:spacing w:before="0" w:beforeAutospacing="off" w:after="0" w:afterAutospacing="off"/>
+        <w:ind w:left="1440" w:hanging="0"/>
+      </w:pPr>
+      <w:r>
+        <w:rPr>
+          <w:rFonts w:ascii="Consolas" w:hAnsi="Consolas" w:eastAsia="Consolas" w:cs="Consolas"/>
+          <w:noProof w:val="0"/>
+          <w:sz w:val="24"/>
+          <w:szCs w:val="24"/>
+          <w:lang w:val="en-US"/>
+        </w:rPr>
+        <w:t>`</w:t>
+      </w:r>
+      <w:r>
+        <w:rPr>
+          <w:rFonts w:ascii="Consolas" w:hAnsi="Consolas" w:eastAsia="Consolas" w:cs="Consolas"/>
+          <w:noProof w:val="0"/>
+          <w:sz w:val="24"/>
+          <w:szCs w:val="24"/>
+          <w:lang w:val="en-US"/>
+        </w:rPr>
+        <w:t>python https_server.py</w:t>
+      </w:r>
+      <w:r>
+        <w:rPr>
+          <w:rFonts w:ascii="Consolas" w:hAnsi="Consolas" w:eastAsia="Consolas" w:cs="Consolas"/>
+          <w:noProof w:val="0"/>
+          <w:sz w:val="24"/>
+          <w:szCs w:val="24"/>
+          <w:lang w:val="en-US"/>
+        </w:rPr>
+        <w:t>`</w:t>
       </w:r>
     </w:p>
     <w:p>
@@ -815,7 +1497,7 @@
         <w:pStyle w:val="ListParagraph"/>
         <w:numPr>
           <w:ilvl w:val="1"/>
-          <w:numId w:val="2"/>
+          <w:numId w:val="4"/>
         </w:numPr>
         <w:spacing w:before="0" w:beforeAutospacing="off" w:after="0" w:afterAutospacing="off"/>
         <w:rPr>
@@ -829,170 +1511,633 @@
       <w:r>
         <w:rPr>
           <w:rFonts w:ascii="Aptos" w:hAnsi="Aptos" w:eastAsia="Aptos" w:cs="Aptos"/>
+          <w:noProof w:val="0"/>
+          <w:sz w:val="24"/>
+          <w:szCs w:val="24"/>
+          <w:lang w:val="en-US"/>
+        </w:rPr>
+        <w:t>The</w:t>
+      </w:r>
+      <w:r>
+        <w:rPr>
+          <w:rFonts w:ascii="Aptos" w:hAnsi="Aptos" w:eastAsia="Aptos" w:cs="Aptos"/>
+          <w:noProof w:val="0"/>
+          <w:sz w:val="24"/>
+          <w:szCs w:val="24"/>
+          <w:lang w:val="en-US"/>
+        </w:rPr>
+        <w:t xml:space="preserve"> content will now be served at </w:t>
+      </w:r>
+      <w:hyperlink r:id="R3f8426b28ac54caa">
+        <w:r>
+          <w:rPr>
+            <w:rStyle w:val="Hyperlink"/>
+            <w:rFonts w:ascii="Consolas" w:hAnsi="Consolas" w:eastAsia="Consolas" w:cs="Consolas"/>
+            <w:noProof w:val="0"/>
+            <w:sz w:val="24"/>
+            <w:szCs w:val="24"/>
+            <w:lang w:val="en-US"/>
+          </w:rPr>
+          <w:t>https://localhost:4443</w:t>
+        </w:r>
+      </w:hyperlink>
+      <w:r>
+        <w:rPr>
+          <w:rFonts w:ascii="Aptos" w:hAnsi="Aptos" w:eastAsia="Aptos" w:cs="Aptos"/>
+          <w:noProof w:val="0"/>
+          <w:sz w:val="24"/>
+          <w:szCs w:val="24"/>
+          <w:lang w:val="en-US"/>
+        </w:rPr>
+        <w:t>.</w:t>
+      </w:r>
+    </w:p>
+    <w:p>
+      <w:pPr>
+        <w:pStyle w:val="Normal"/>
+        <w:spacing w:before="0" w:beforeAutospacing="off" w:after="0" w:afterAutospacing="off"/>
+        <w:ind w:left="0" w:hanging="0"/>
+      </w:pPr>
+      <w:r>
+        <w:drawing>
+          <wp:inline wp14:editId="41402A81" wp14:anchorId="1B0B3E93">
+            <wp:extent cx="5943600" cy="3162300"/>
+            <wp:effectExtent l="0" t="0" r="0" b="0"/>
+            <wp:docPr id="1460375453" name="" title=""/>
+            <wp:cNvGraphicFramePr>
+              <a:graphicFrameLocks noChangeAspect="1"/>
+            </wp:cNvGraphicFramePr>
+            <a:graphic>
+              <a:graphicData uri="http://schemas.openxmlformats.org/drawingml/2006/picture">
+                <pic:pic>
+                  <pic:nvPicPr>
+                    <pic:cNvPr id="0" name=""/>
+                    <pic:cNvPicPr/>
+                  </pic:nvPicPr>
+                  <pic:blipFill>
+                    <a:blip r:embed="R38a0094295814e83">
+                      <a:extLst>
+                        <a:ext xmlns:a="http://schemas.openxmlformats.org/drawingml/2006/main" uri="{28A0092B-C50C-407E-A947-70E740481C1C}">
+                          <a14:useLocalDpi val="0"/>
+                        </a:ext>
+                      </a:extLst>
+                    </a:blip>
+                    <a:stretch>
+                      <a:fillRect/>
+                    </a:stretch>
+                  </pic:blipFill>
+                  <pic:spPr>
+                    <a:xfrm>
+                      <a:off x="0" y="0"/>
+                      <a:ext cx="5943600" cy="3162300"/>
+                    </a:xfrm>
+                    <a:prstGeom prst="rect">
+                      <a:avLst/>
+                    </a:prstGeom>
+                  </pic:spPr>
+                </pic:pic>
+              </a:graphicData>
+            </a:graphic>
+          </wp:inline>
+        </w:drawing>
+      </w:r>
+    </w:p>
+    <w:p>
+      <w:pPr>
+        <w:pStyle w:val="Heading2"/>
+        <w:rPr>
+          <w:rFonts w:ascii="Aptos" w:hAnsi="Aptos" w:eastAsia="Aptos" w:cs="Aptos"/>
           <w:b w:val="1"/>
           <w:bCs w:val="1"/>
           <w:noProof w:val="0"/>
-          <w:sz w:val="24"/>
-          <w:szCs w:val="24"/>
-          <w:lang w:val="en-US"/>
-        </w:rPr>
-        <w:t>HTTPS</w:t>
-      </w:r>
-      <w:r>
-        <w:rPr>
-          <w:rFonts w:ascii="Aptos" w:hAnsi="Aptos" w:eastAsia="Aptos" w:cs="Aptos"/>
-          <w:noProof w:val="0"/>
-          <w:sz w:val="24"/>
-          <w:szCs w:val="24"/>
-          <w:lang w:val="en-US"/>
-        </w:rPr>
-        <w:t>: Ensures data integrity by using cryptographic hash functions, making it detectable if data is tampered with during transmission.</w:t>
-      </w:r>
-    </w:p>
-    <w:p>
-      <w:pPr>
-        <w:pStyle w:val="ListParagraph"/>
-        <w:numPr>
-          <w:ilvl w:val="0"/>
-          <w:numId w:val="2"/>
-        </w:numPr>
-        <w:spacing w:before="240" w:beforeAutospacing="off" w:after="240" w:afterAutospacing="off"/>
-        <w:rPr>
-          <w:rFonts w:ascii="Aptos" w:hAnsi="Aptos" w:eastAsia="Aptos" w:cs="Aptos"/>
-          <w:noProof w:val="0"/>
-          <w:sz w:val="24"/>
-          <w:szCs w:val="24"/>
-          <w:lang w:val="en-US"/>
-        </w:rPr>
-      </w:pPr>
-      <w:r>
-        <w:rPr>
-          <w:rFonts w:ascii="Aptos" w:hAnsi="Aptos" w:eastAsia="Aptos" w:cs="Aptos"/>
+          <w:sz w:val="28"/>
+          <w:szCs w:val="28"/>
+          <w:lang w:val="en-US"/>
+        </w:rPr>
+      </w:pPr>
+      <w:bookmarkStart w:name="_Int_rZo6fDmh" w:id="226578174"/>
+      <w:r>
+        <w:rPr>
           <w:b w:val="1"/>
           <w:bCs w:val="1"/>
           <w:noProof w:val="0"/>
-          <w:sz w:val="24"/>
-          <w:szCs w:val="24"/>
-          <w:lang w:val="en-US"/>
-        </w:rPr>
-        <w:t>Authentication</w:t>
-      </w:r>
-      <w:r>
-        <w:rPr>
-          <w:rFonts w:ascii="Aptos" w:hAnsi="Aptos" w:eastAsia="Aptos" w:cs="Aptos"/>
-          <w:noProof w:val="0"/>
-          <w:sz w:val="24"/>
-          <w:szCs w:val="24"/>
-          <w:lang w:val="en-US"/>
-        </w:rPr>
-        <w:t>:</w:t>
-      </w:r>
-    </w:p>
-    <w:p>
-      <w:pPr>
-        <w:pStyle w:val="ListParagraph"/>
-        <w:numPr>
-          <w:ilvl w:val="1"/>
-          <w:numId w:val="2"/>
-        </w:numPr>
-        <w:spacing w:before="0" w:beforeAutospacing="off" w:after="0" w:afterAutospacing="off"/>
-        <w:rPr>
-          <w:rFonts w:ascii="Aptos" w:hAnsi="Aptos" w:eastAsia="Aptos" w:cs="Aptos"/>
-          <w:noProof w:val="0"/>
-          <w:sz w:val="24"/>
-          <w:szCs w:val="24"/>
-          <w:lang w:val="en-US"/>
-        </w:rPr>
-      </w:pPr>
-      <w:r>
-        <w:rPr>
-          <w:rFonts w:ascii="Aptos" w:hAnsi="Aptos" w:eastAsia="Aptos" w:cs="Aptos"/>
+          <w:lang w:val="en-US"/>
+        </w:rPr>
+        <w:t xml:space="preserve">Security </w:t>
+      </w:r>
+      <w:r>
+        <w:rPr>
           <w:b w:val="1"/>
           <w:bCs w:val="1"/>
           <w:noProof w:val="0"/>
-          <w:sz w:val="24"/>
-          <w:szCs w:val="24"/>
-          <w:lang w:val="en-US"/>
-        </w:rPr>
-        <w:t>HTTP</w:t>
-      </w:r>
-      <w:r>
-        <w:rPr>
-          <w:rFonts w:ascii="Aptos" w:hAnsi="Aptos" w:eastAsia="Aptos" w:cs="Aptos"/>
-          <w:noProof w:val="0"/>
-          <w:sz w:val="24"/>
-          <w:szCs w:val="24"/>
-          <w:lang w:val="en-US"/>
-        </w:rPr>
-        <w:t>: Does not provide authentication of the server. Users cannot be sure they are communicating with the intended server.</w:t>
-      </w:r>
-    </w:p>
-    <w:p>
-      <w:pPr>
-        <w:pStyle w:val="ListParagraph"/>
-        <w:numPr>
-          <w:ilvl w:val="1"/>
-          <w:numId w:val="2"/>
-        </w:numPr>
-        <w:spacing w:before="0" w:beforeAutospacing="off" w:after="0" w:afterAutospacing="off"/>
-        <w:rPr>
-          <w:rFonts w:ascii="Aptos" w:hAnsi="Aptos" w:eastAsia="Aptos" w:cs="Aptos"/>
-          <w:noProof w:val="0"/>
-          <w:sz w:val="24"/>
-          <w:szCs w:val="24"/>
-          <w:lang w:val="en-US"/>
-        </w:rPr>
-      </w:pPr>
-      <w:r>
-        <w:rPr>
-          <w:rFonts w:ascii="Aptos" w:hAnsi="Aptos" w:eastAsia="Aptos" w:cs="Aptos"/>
+          <w:lang w:val="en-US"/>
+        </w:rPr>
+        <w:t>Differences</w:t>
+      </w:r>
+      <w:r>
+        <w:rPr>
           <w:b w:val="1"/>
           <w:bCs w:val="1"/>
           <w:noProof w:val="0"/>
-          <w:sz w:val="24"/>
-          <w:szCs w:val="24"/>
-          <w:lang w:val="en-US"/>
-        </w:rPr>
-        <w:t>HTTPS</w:t>
-      </w:r>
-      <w:r>
-        <w:rPr>
-          <w:rFonts w:ascii="Aptos" w:hAnsi="Aptos" w:eastAsia="Aptos" w:cs="Aptos"/>
-          <w:noProof w:val="0"/>
-          <w:sz w:val="24"/>
-          <w:szCs w:val="24"/>
-          <w:lang w:val="en-US"/>
-        </w:rPr>
-        <w:t>: Uses SSL/TLS certificates to authenticate the server, ensuring users are connected to the correct server.</w:t>
-      </w:r>
+          <w:lang w:val="en-US"/>
+        </w:rPr>
+        <w:t xml:space="preserve"> Between HTTP and HTTPS</w:t>
+      </w:r>
+      <w:bookmarkEnd w:id="226578174"/>
     </w:p>
-    <w:p>
-      <w:pPr>
-        <w:pStyle w:val="Normal"/>
-        <w:spacing w:before="0" w:beforeAutospacing="off" w:after="0" w:afterAutospacing="off"/>
-        <w:ind w:left="720" w:hanging="0"/>
-        <w:rPr>
-          <w:rFonts w:ascii="Aptos" w:hAnsi="Aptos" w:eastAsia="Aptos" w:cs="Aptos"/>
-          <w:noProof w:val="0"/>
-          <w:sz w:val="24"/>
-          <w:szCs w:val="24"/>
-          <w:lang w:val="en-US"/>
-        </w:rPr>
-      </w:pPr>
-    </w:p>
+    <w:tbl>
+      <w:tblPr>
+        <w:tblStyle w:val="TableGrid"/>
+        <w:tblW w:w="0" w:type="auto"/>
+        <w:tblLayout w:type="fixed"/>
+        <w:tblLook w:val="06A0" w:firstRow="1" w:lastRow="0" w:firstColumn="1" w:lastColumn="0" w:noHBand="1" w:noVBand="1"/>
+      </w:tblPr>
+      <w:tblGrid>
+        <w:gridCol w:w="1865"/>
+        <w:gridCol w:w="3668"/>
+        <w:gridCol w:w="3827"/>
+      </w:tblGrid>
+      <w:tr>
+        <w:trPr>
+          <w:trHeight w:val="300"/>
+        </w:trPr>
+        <w:tc>
+          <w:tcPr>
+            <w:tcW w:w="1865" w:type="dxa"/>
+            <w:tcMar/>
+          </w:tcPr>
+          <w:p>
+            <w:pPr>
+              <w:pStyle w:val="Normal"/>
+              <w:rPr>
+                <w:noProof w:val="0"/>
+                <w:lang w:val="en-US"/>
+              </w:rPr>
+            </w:pPr>
+          </w:p>
+        </w:tc>
+        <w:tc>
+          <w:tcPr>
+            <w:tcW w:w="3668" w:type="dxa"/>
+            <w:tcMar/>
+          </w:tcPr>
+          <w:p>
+            <w:pPr>
+              <w:pStyle w:val="Normal"/>
+              <w:rPr>
+                <w:rFonts w:ascii="Aptos" w:hAnsi="Aptos" w:eastAsia="Aptos" w:cs="Aptos"/>
+                <w:noProof w:val="0"/>
+                <w:sz w:val="24"/>
+                <w:szCs w:val="24"/>
+                <w:lang w:val="en-US"/>
+              </w:rPr>
+            </w:pPr>
+            <w:r>
+              <w:rPr>
+                <w:rFonts w:ascii="Aptos" w:hAnsi="Aptos" w:eastAsia="Aptos" w:cs="Aptos"/>
+                <w:b w:val="1"/>
+                <w:bCs w:val="1"/>
+                <w:noProof w:val="0"/>
+                <w:sz w:val="24"/>
+                <w:szCs w:val="24"/>
+                <w:lang w:val="en-US"/>
+              </w:rPr>
+              <w:t>HTTP</w:t>
+            </w:r>
+          </w:p>
+        </w:tc>
+        <w:tc>
+          <w:tcPr>
+            <w:tcW w:w="3827" w:type="dxa"/>
+            <w:tcMar/>
+          </w:tcPr>
+          <w:p>
+            <w:pPr>
+              <w:pStyle w:val="Normal"/>
+              <w:rPr>
+                <w:rFonts w:ascii="Aptos" w:hAnsi="Aptos" w:eastAsia="Aptos" w:cs="Aptos"/>
+                <w:noProof w:val="0"/>
+                <w:sz w:val="24"/>
+                <w:szCs w:val="24"/>
+                <w:lang w:val="en-US"/>
+              </w:rPr>
+            </w:pPr>
+            <w:r>
+              <w:rPr>
+                <w:rFonts w:ascii="Aptos" w:hAnsi="Aptos" w:eastAsia="Aptos" w:cs="Aptos"/>
+                <w:b w:val="1"/>
+                <w:bCs w:val="1"/>
+                <w:noProof w:val="0"/>
+                <w:sz w:val="24"/>
+                <w:szCs w:val="24"/>
+                <w:lang w:val="en-US"/>
+              </w:rPr>
+              <w:t>HTTPS</w:t>
+            </w:r>
+          </w:p>
+        </w:tc>
+      </w:tr>
+      <w:tr>
+        <w:trPr>
+          <w:trHeight w:val="300"/>
+        </w:trPr>
+        <w:tc>
+          <w:tcPr>
+            <w:tcW w:w="1865" w:type="dxa"/>
+            <w:tcMar/>
+          </w:tcPr>
+          <w:p>
+            <w:pPr>
+              <w:pStyle w:val="Normal"/>
+              <w:rPr>
+                <w:rFonts w:ascii="Aptos" w:hAnsi="Aptos" w:eastAsia="Aptos" w:cs="Aptos"/>
+                <w:noProof w:val="0"/>
+                <w:sz w:val="24"/>
+                <w:szCs w:val="24"/>
+                <w:lang w:val="en-US"/>
+              </w:rPr>
+            </w:pPr>
+            <w:r>
+              <w:rPr>
+                <w:rFonts w:ascii="Aptos" w:hAnsi="Aptos" w:eastAsia="Aptos" w:cs="Aptos"/>
+                <w:b w:val="1"/>
+                <w:bCs w:val="1"/>
+                <w:noProof w:val="0"/>
+                <w:sz w:val="24"/>
+                <w:szCs w:val="24"/>
+                <w:lang w:val="en-US"/>
+              </w:rPr>
+              <w:t>Encryption</w:t>
+            </w:r>
+          </w:p>
+        </w:tc>
+        <w:tc>
+          <w:tcPr>
+            <w:tcW w:w="3668" w:type="dxa"/>
+            <w:tcMar/>
+          </w:tcPr>
+          <w:p>
+            <w:pPr>
+              <w:pStyle w:val="Normal"/>
+              <w:rPr>
+                <w:noProof w:val="0"/>
+                <w:lang w:val="en-US"/>
+              </w:rPr>
+            </w:pPr>
+            <w:r>
+              <w:rPr>
+                <w:noProof w:val="0"/>
+                <w:lang w:val="en-US"/>
+              </w:rPr>
+              <w:t>Data transmitted over HTTP is in plain text, which can be easily intercepted and read by malicious actors.</w:t>
+            </w:r>
+          </w:p>
+        </w:tc>
+        <w:tc>
+          <w:tcPr>
+            <w:tcW w:w="3827" w:type="dxa"/>
+            <w:tcMar/>
+          </w:tcPr>
+          <w:p>
+            <w:pPr>
+              <w:pStyle w:val="Normal"/>
+              <w:rPr>
+                <w:noProof w:val="0"/>
+                <w:lang w:val="en-US"/>
+              </w:rPr>
+            </w:pPr>
+            <w:r>
+              <w:rPr>
+                <w:noProof w:val="0"/>
+                <w:lang w:val="en-US"/>
+              </w:rPr>
+              <w:t>Data transmitted over HTTPS is encrypted using SSL/TLS, preventing eavesdropping and ensuring data privacy.</w:t>
+            </w:r>
+          </w:p>
+        </w:tc>
+      </w:tr>
+      <w:tr>
+        <w:trPr>
+          <w:trHeight w:val="300"/>
+        </w:trPr>
+        <w:tc>
+          <w:tcPr>
+            <w:tcW w:w="1865" w:type="dxa"/>
+            <w:tcMar/>
+          </w:tcPr>
+          <w:p>
+            <w:pPr>
+              <w:pStyle w:val="Normal"/>
+              <w:rPr>
+                <w:rFonts w:ascii="Aptos" w:hAnsi="Aptos" w:eastAsia="Aptos" w:cs="Aptos"/>
+                <w:noProof w:val="0"/>
+                <w:sz w:val="24"/>
+                <w:szCs w:val="24"/>
+                <w:lang w:val="en-US"/>
+              </w:rPr>
+            </w:pPr>
+            <w:r>
+              <w:rPr>
+                <w:rFonts w:ascii="Aptos" w:hAnsi="Aptos" w:eastAsia="Aptos" w:cs="Aptos"/>
+                <w:b w:val="1"/>
+                <w:bCs w:val="1"/>
+                <w:noProof w:val="0"/>
+                <w:sz w:val="24"/>
+                <w:szCs w:val="24"/>
+                <w:lang w:val="en-US"/>
+              </w:rPr>
+              <w:t>Data Integrity</w:t>
+            </w:r>
+          </w:p>
+        </w:tc>
+        <w:tc>
+          <w:tcPr>
+            <w:tcW w:w="3668" w:type="dxa"/>
+            <w:tcMar/>
+          </w:tcPr>
+          <w:p>
+            <w:pPr>
+              <w:pStyle w:val="Normal"/>
+              <w:rPr>
+                <w:noProof w:val="0"/>
+                <w:lang w:val="en-US"/>
+              </w:rPr>
+            </w:pPr>
+            <w:r>
+              <w:rPr>
+                <w:noProof w:val="0"/>
+                <w:lang w:val="en-US"/>
+              </w:rPr>
+              <w:t>Data integrity is not guaranteed. Data can be altered in transit without detection.</w:t>
+            </w:r>
+          </w:p>
+        </w:tc>
+        <w:tc>
+          <w:tcPr>
+            <w:tcW w:w="3827" w:type="dxa"/>
+            <w:tcMar/>
+          </w:tcPr>
+          <w:p>
+            <w:pPr>
+              <w:pStyle w:val="Normal"/>
+              <w:rPr>
+                <w:noProof w:val="0"/>
+                <w:lang w:val="en-US"/>
+              </w:rPr>
+            </w:pPr>
+            <w:r>
+              <w:rPr>
+                <w:noProof w:val="0"/>
+                <w:lang w:val="en-US"/>
+              </w:rPr>
+              <w:t>Ensures data integrity by using cryptographic hash functions, making it detectable if data is tampered with during transmission.</w:t>
+            </w:r>
+          </w:p>
+        </w:tc>
+      </w:tr>
+      <w:tr>
+        <w:trPr>
+          <w:trHeight w:val="300"/>
+        </w:trPr>
+        <w:tc>
+          <w:tcPr>
+            <w:tcW w:w="1865" w:type="dxa"/>
+            <w:tcMar/>
+          </w:tcPr>
+          <w:p>
+            <w:pPr>
+              <w:pStyle w:val="Normal"/>
+              <w:rPr>
+                <w:rFonts w:ascii="Aptos" w:hAnsi="Aptos" w:eastAsia="Aptos" w:cs="Aptos"/>
+                <w:noProof w:val="0"/>
+                <w:sz w:val="24"/>
+                <w:szCs w:val="24"/>
+                <w:lang w:val="en-US"/>
+              </w:rPr>
+            </w:pPr>
+            <w:r>
+              <w:rPr>
+                <w:rFonts w:ascii="Aptos" w:hAnsi="Aptos" w:eastAsia="Aptos" w:cs="Aptos"/>
+                <w:b w:val="1"/>
+                <w:bCs w:val="1"/>
+                <w:noProof w:val="0"/>
+                <w:sz w:val="24"/>
+                <w:szCs w:val="24"/>
+                <w:lang w:val="en-US"/>
+              </w:rPr>
+              <w:t>Authentication</w:t>
+            </w:r>
+          </w:p>
+        </w:tc>
+        <w:tc>
+          <w:tcPr>
+            <w:tcW w:w="3668" w:type="dxa"/>
+            <w:tcMar/>
+          </w:tcPr>
+          <w:p>
+            <w:pPr>
+              <w:pStyle w:val="Normal"/>
+              <w:rPr>
+                <w:noProof w:val="0"/>
+                <w:lang w:val="en-US"/>
+              </w:rPr>
+            </w:pPr>
+            <w:r>
+              <w:rPr>
+                <w:noProof w:val="0"/>
+                <w:lang w:val="en-US"/>
+              </w:rPr>
+              <w:t>Does not provide authentication of the server. Users cannot be sure they are communicating with the intended server.</w:t>
+            </w:r>
+          </w:p>
+        </w:tc>
+        <w:tc>
+          <w:tcPr>
+            <w:tcW w:w="3827" w:type="dxa"/>
+            <w:tcMar/>
+          </w:tcPr>
+          <w:p>
+            <w:pPr>
+              <w:pStyle w:val="Normal"/>
+              <w:rPr>
+                <w:noProof w:val="0"/>
+                <w:lang w:val="en-US"/>
+              </w:rPr>
+            </w:pPr>
+            <w:r>
+              <w:rPr>
+                <w:noProof w:val="0"/>
+                <w:lang w:val="en-US"/>
+              </w:rPr>
+              <w:t>Uses SSL/TLS certificates to authenticate the server, ensuring users are connected to the correct server.</w:t>
+            </w:r>
+          </w:p>
+        </w:tc>
+      </w:tr>
+    </w:tbl>
     <w:sectPr>
       <w:pgSz w:w="12240" w:h="15840" w:orient="portrait"/>
       <w:pgMar w:top="1440" w:right="1440" w:bottom="1440" w:left="1440" w:header="720" w:footer="720" w:gutter="0"/>
       <w:cols w:space="720"/>
       <w:docGrid w:linePitch="360"/>
+      <w:headerReference w:type="default" r:id="R835801f1d12f4bc5"/>
+      <w:footerReference w:type="default" r:id="R35f60c4994cd42a1"/>
     </w:sectPr>
   </w:body>
 </w:document>
 </file>
 
+<file path=word/footer.xml><?xml version="1.0" encoding="utf-8"?>
+<w:ftr xmlns:w14="http://schemas.microsoft.com/office/word/2010/wordml" xmlns:w="http://schemas.openxmlformats.org/wordprocessingml/2006/main">
+  <w:tbl>
+    <w:tblPr>
+      <w:tblStyle w:val="TableNormal"/>
+      <w:bidiVisual w:val="0"/>
+      <w:tblW w:w="0" w:type="auto"/>
+      <w:tblLayout w:type="fixed"/>
+      <w:tblLook w:val="06A0" w:firstRow="1" w:lastRow="0" w:firstColumn="1" w:lastColumn="0" w:noHBand="1" w:noVBand="1"/>
+    </w:tblPr>
+    <w:tblGrid>
+      <w:gridCol w:w="3120"/>
+      <w:gridCol w:w="3120"/>
+      <w:gridCol w:w="3120"/>
+    </w:tblGrid>
+    <w:tr>
+      <w:trPr>
+        <w:trHeight w:val="300"/>
+      </w:trPr>
+      <w:tc>
+        <w:tcPr>
+          <w:tcW w:w="3120" w:type="dxa"/>
+          <w:tcMar/>
+        </w:tcPr>
+        <w:p>
+          <w:pPr>
+            <w:pStyle w:val="Header"/>
+            <w:bidi w:val="0"/>
+            <w:ind w:left="-115"/>
+            <w:jc w:val="left"/>
+          </w:pPr>
+        </w:p>
+      </w:tc>
+      <w:tc>
+        <w:tcPr>
+          <w:tcW w:w="3120" w:type="dxa"/>
+          <w:tcMar/>
+        </w:tcPr>
+        <w:p>
+          <w:pPr>
+            <w:pStyle w:val="Header"/>
+            <w:bidi w:val="0"/>
+            <w:jc w:val="center"/>
+          </w:pPr>
+        </w:p>
+      </w:tc>
+      <w:tc>
+        <w:tcPr>
+          <w:tcW w:w="3120" w:type="dxa"/>
+          <w:tcMar/>
+        </w:tcPr>
+        <w:p>
+          <w:pPr>
+            <w:pStyle w:val="Header"/>
+            <w:bidi w:val="0"/>
+            <w:ind w:right="-115"/>
+            <w:jc w:val="right"/>
+          </w:pPr>
+        </w:p>
+      </w:tc>
+    </w:tr>
+  </w:tbl>
+  <w:p>
+    <w:pPr>
+      <w:pStyle w:val="Footer"/>
+      <w:bidi w:val="0"/>
+    </w:pPr>
+  </w:p>
+</w:ftr>
+</file>
+
+<file path=word/header.xml><?xml version="1.0" encoding="utf-8"?>
+<w:hdr xmlns:w14="http://schemas.microsoft.com/office/word/2010/wordml" xmlns:w="http://schemas.openxmlformats.org/wordprocessingml/2006/main">
+  <w:tbl>
+    <w:tblPr>
+      <w:tblStyle w:val="TableNormal"/>
+      <w:bidiVisual w:val="0"/>
+      <w:tblW w:w="0" w:type="auto"/>
+      <w:tblLayout w:type="fixed"/>
+      <w:tblLook w:val="06A0" w:firstRow="1" w:lastRow="0" w:firstColumn="1" w:lastColumn="0" w:noHBand="1" w:noVBand="1"/>
+    </w:tblPr>
+    <w:tblGrid>
+      <w:gridCol w:w="3120"/>
+      <w:gridCol w:w="3120"/>
+      <w:gridCol w:w="3120"/>
+    </w:tblGrid>
+    <w:tr>
+      <w:trPr>
+        <w:trHeight w:val="300"/>
+      </w:trPr>
+      <w:tc>
+        <w:tcPr>
+          <w:tcW w:w="3120" w:type="dxa"/>
+          <w:tcMar/>
+        </w:tcPr>
+        <w:p>
+          <w:pPr>
+            <w:pStyle w:val="Header"/>
+            <w:bidi w:val="0"/>
+            <w:ind w:left="-115"/>
+            <w:jc w:val="left"/>
+          </w:pPr>
+        </w:p>
+      </w:tc>
+      <w:tc>
+        <w:tcPr>
+          <w:tcW w:w="3120" w:type="dxa"/>
+          <w:tcMar/>
+        </w:tcPr>
+        <w:p>
+          <w:pPr>
+            <w:pStyle w:val="Header"/>
+            <w:bidi w:val="0"/>
+            <w:jc w:val="center"/>
+          </w:pPr>
+        </w:p>
+      </w:tc>
+      <w:tc>
+        <w:tcPr>
+          <w:tcW w:w="3120" w:type="dxa"/>
+          <w:tcMar/>
+        </w:tcPr>
+        <w:p>
+          <w:pPr>
+            <w:pStyle w:val="Header"/>
+            <w:bidi w:val="0"/>
+            <w:ind w:right="-115"/>
+            <w:jc w:val="right"/>
+          </w:pPr>
+        </w:p>
+      </w:tc>
+    </w:tr>
+  </w:tbl>
+  <w:p>
+    <w:pPr>
+      <w:pStyle w:val="Header"/>
+      <w:bidi w:val="0"/>
+    </w:pPr>
+  </w:p>
+</w:hdr>
+</file>
+
 <file path=word/intelligence2.xml><?xml version="1.0" encoding="utf-8"?>
 <int2:intelligence xmlns:int2="http://schemas.microsoft.com/office/intelligence/2020/intelligence">
   <int2:observations>
+    <int2:textHash int2:hashCode="bJf7muS5xRsMh6" int2:id="KxMBjrZ6">
+      <int2:state int2:type="AugLoop_Text_Critique" int2:value="Rejected"/>
+    </int2:textHash>
+    <int2:textHash int2:hashCode="nJN7/mnRDwmCxr" int2:id="O8RzfOnt">
+      <int2:state int2:type="AugLoop_Text_Critique" int2:value="Rejected"/>
+    </int2:textHash>
     <int2:bookmark int2:bookmarkName="_Int_rZo6fDmh" int2:invalidationBookmarkName="" int2:hashCode="xR5CbitcVvr3G3" int2:id="MEPzHtqw">
       <int2:state int2:type="WordDesignerSuggestedImageAnnotation" int2:value="Reviewed"/>
     </int2:bookmark>
@@ -1003,6 +2148,91 @@
 
 <file path=word/numbering.xml><?xml version="1.0" encoding="utf-8"?>
 <w:numbering xmlns:w="http://schemas.openxmlformats.org/wordprocessingml/2006/main">
+  <w:abstractNum xmlns:w="http://schemas.openxmlformats.org/wordprocessingml/2006/main" w:abstractNumId="5">
+    <w:nsid w:val="ae3ba13"/>
+    <w:multiLevelType xmlns:w="http://schemas.openxmlformats.org/wordprocessingml/2006/main" w:val="hybridMultilevel"/>
+    <w:lvl xmlns:w="http://schemas.openxmlformats.org/wordprocessingml/2006/main" w:ilvl="0">
+      <w:start w:val="1"/>
+      <w:numFmt w:val="decimal"/>
+      <w:lvlText w:val="%1."/>
+      <w:lvlJc w:val="left"/>
+      <w:pPr>
+        <w:ind w:left="720" w:hanging="360"/>
+      </w:pPr>
+    </w:lvl>
+    <w:lvl xmlns:w="http://schemas.openxmlformats.org/wordprocessingml/2006/main" w:ilvl="1">
+      <w:start w:val="1"/>
+      <w:numFmt w:val="lowerLetter"/>
+      <w:lvlText w:val="%2."/>
+      <w:lvlJc w:val="left"/>
+      <w:pPr>
+        <w:ind w:left="1440" w:hanging="360"/>
+      </w:pPr>
+    </w:lvl>
+    <w:lvl xmlns:w="http://schemas.openxmlformats.org/wordprocessingml/2006/main" w:ilvl="2">
+      <w:start w:val="1"/>
+      <w:numFmt w:val="lowerRoman"/>
+      <w:lvlText w:val="%3."/>
+      <w:lvlJc w:val="right"/>
+      <w:pPr>
+        <w:ind w:left="2160" w:hanging="180"/>
+      </w:pPr>
+    </w:lvl>
+    <w:lvl xmlns:w="http://schemas.openxmlformats.org/wordprocessingml/2006/main" w:ilvl="3">
+      <w:start w:val="1"/>
+      <w:numFmt w:val="decimal"/>
+      <w:lvlText w:val="%4."/>
+      <w:lvlJc w:val="left"/>
+      <w:pPr>
+        <w:ind w:left="2880" w:hanging="360"/>
+      </w:pPr>
+    </w:lvl>
+    <w:lvl xmlns:w="http://schemas.openxmlformats.org/wordprocessingml/2006/main" w:ilvl="4">
+      <w:start w:val="1"/>
+      <w:numFmt w:val="lowerLetter"/>
+      <w:lvlText w:val="%5."/>
+      <w:lvlJc w:val="left"/>
+      <w:pPr>
+        <w:ind w:left="3600" w:hanging="360"/>
+      </w:pPr>
+    </w:lvl>
+    <w:lvl xmlns:w="http://schemas.openxmlformats.org/wordprocessingml/2006/main" w:ilvl="5">
+      <w:start w:val="1"/>
+      <w:numFmt w:val="lowerRoman"/>
+      <w:lvlText w:val="%6."/>
+      <w:lvlJc w:val="right"/>
+      <w:pPr>
+        <w:ind w:left="4320" w:hanging="180"/>
+      </w:pPr>
+    </w:lvl>
+    <w:lvl xmlns:w="http://schemas.openxmlformats.org/wordprocessingml/2006/main" w:ilvl="6">
+      <w:start w:val="1"/>
+      <w:numFmt w:val="decimal"/>
+      <w:lvlText w:val="%7."/>
+      <w:lvlJc w:val="left"/>
+      <w:pPr>
+        <w:ind w:left="5040" w:hanging="360"/>
+      </w:pPr>
+    </w:lvl>
+    <w:lvl xmlns:w="http://schemas.openxmlformats.org/wordprocessingml/2006/main" w:ilvl="7">
+      <w:start w:val="1"/>
+      <w:numFmt w:val="lowerLetter"/>
+      <w:lvlText w:val="%8."/>
+      <w:lvlJc w:val="left"/>
+      <w:pPr>
+        <w:ind w:left="5760" w:hanging="360"/>
+      </w:pPr>
+    </w:lvl>
+    <w:lvl xmlns:w="http://schemas.openxmlformats.org/wordprocessingml/2006/main" w:ilvl="8">
+      <w:start w:val="1"/>
+      <w:numFmt w:val="lowerRoman"/>
+      <w:lvlText w:val="%9."/>
+      <w:lvlJc w:val="right"/>
+      <w:pPr>
+        <w:ind w:left="6480" w:hanging="180"/>
+      </w:pPr>
+    </w:lvl>
+  </w:abstractNum>
   <w:abstractNum xmlns:w="http://schemas.openxmlformats.org/wordprocessingml/2006/main" w:abstractNumId="4">
     <w:nsid w:val="7b664b8a"/>
     <w:multiLevelType xmlns:w="http://schemas.openxmlformats.org/wordprocessingml/2006/main" w:val="hybridMultilevel"/>
@@ -1397,6 +2627,9 @@
       </w:pPr>
     </w:lvl>
   </w:abstractNum>
+  <w:num w:numId="5">
+    <w:abstractNumId w:val="5"/>
+  </w:num>
   <w:num w:numId="4">
     <w:abstractNumId w:val="4"/>
   </w:num>
@@ -1865,38 +3098,44 @@
       <w:szCs w:val="40"/>
     </w:rPr>
   </w:style>
-  <w:style w:type="character" w:styleId="Heading2Char" w:customStyle="1">
+  <w:style w:type="character" w:styleId="Heading2Char" w:customStyle="true">
+    <w:uiPriority w:val="9"/>
     <w:name w:val="Heading 2 Char"/>
     <w:basedOn w:val="DefaultParagraphFont"/>
     <w:link w:val="Heading2"/>
-    <w:uiPriority w:val="9"/>
+    <w:rsid w:val="353171ED"/>
     <w:rPr>
-      <w:rFonts w:asciiTheme="majorHAnsi" w:hAnsiTheme="majorHAnsi" w:eastAsiaTheme="majorEastAsia" w:cstheme="majorBidi"/>
-      <w:color w:val="0F4761" w:themeColor="accent1" w:themeShade="BF"/>
+      <w:rFonts w:ascii="Aptos Display" w:hAnsi="Aptos Display" w:eastAsia="" w:cs="" w:asciiTheme="majorAscii" w:hAnsiTheme="majorAscii" w:eastAsiaTheme="majorEastAsia" w:cstheme="majorBidi"/>
+      <w:noProof w:val="0"/>
+      <w:color w:val="auto"/>
       <w:sz w:val="32"/>
       <w:szCs w:val="32"/>
+      <w:lang w:val="en-US" w:eastAsia="ja-JP" w:bidi="ar-SA"/>
     </w:rPr>
   </w:style>
   <w:style w:type="paragraph" w:styleId="Heading2">
+    <w:uiPriority w:val="9"/>
     <w:name w:val="heading 2"/>
     <w:basedOn w:val="Normal"/>
     <w:next w:val="Normal"/>
+    <w:unhideWhenUsed/>
     <w:link w:val="Heading2Char"/>
-    <w:uiPriority w:val="9"/>
-    <w:unhideWhenUsed/>
     <w:qFormat/>
+    <w:rsid w:val="353171ED"/>
+    <w:rPr>
+      <w:rFonts w:ascii="Aptos Display" w:hAnsi="Aptos Display" w:eastAsia="" w:cs="" w:asciiTheme="majorAscii" w:hAnsiTheme="majorAscii" w:eastAsiaTheme="majorEastAsia" w:cstheme="majorBidi"/>
+      <w:noProof w:val="0"/>
+      <w:color w:val="auto"/>
+      <w:sz w:val="32"/>
+      <w:szCs w:val="32"/>
+      <w:lang w:val="en-US" w:eastAsia="ja-JP" w:bidi="ar-SA"/>
+    </w:rPr>
     <w:pPr>
-      <w:keepNext/>
-      <w:keepLines/>
-      <w:spacing w:before="160" w:after="80"/>
+      <w:keepNext w:val="1"/>
+      <w:keepLines w:val="1"/>
+      <w:spacing w:before="160" w:after="80" w:line="279" w:lineRule="auto"/>
       <w:outlineLvl w:val="1"/>
     </w:pPr>
-    <w:rPr>
-      <w:rFonts w:asciiTheme="majorHAnsi" w:hAnsiTheme="majorHAnsi" w:eastAsiaTheme="majorEastAsia" w:cstheme="majorBidi"/>
-      <w:color w:val="0F4761" w:themeColor="accent1" w:themeShade="BF"/>
-      <w:sz w:val="32"/>
-      <w:szCs w:val="32"/>
-    </w:rPr>
   </w:style>
   <w:style w:type="character" w:styleId="Heading3Char" w:customStyle="1">
     <w:name w:val="Heading 3 Char"/>
@@ -2294,6 +3533,72 @@
       <w:color w:val="0563C1" w:themeColor="hyperlink"/>
       <w:u w:val="single"/>
     </w:rPr>
+  </w:style>
+  <w:style xmlns:w="http://schemas.openxmlformats.org/wordprocessingml/2006/main" w:type="table" w:styleId="TableGrid">
+    <w:name xmlns:w="http://schemas.openxmlformats.org/wordprocessingml/2006/main" w:val="Table Grid"/>
+    <w:basedOn xmlns:w="http://schemas.openxmlformats.org/wordprocessingml/2006/main" w:val="TableNormal"/>
+    <w:uiPriority xmlns:w="http://schemas.openxmlformats.org/wordprocessingml/2006/main" w:val="59"/>
+    <w:rsid xmlns:w="http://schemas.openxmlformats.org/wordprocessingml/2006/main" w:val="00FB4123"/>
+    <w:pPr xmlns:w="http://schemas.openxmlformats.org/wordprocessingml/2006/main">
+      <w:spacing w:after="0" w:line="240" w:lineRule="auto"/>
+    </w:pPr>
+    <w:tblPr xmlns:w="http://schemas.openxmlformats.org/wordprocessingml/2006/main">
+      <w:tblInd w:w="0" w:type="dxa"/>
+      <w:tblBorders>
+        <w:top w:val="single" w:color="000000" w:themeColor="text1" w:sz="4" w:space="0"/>
+        <w:left w:val="single" w:color="000000" w:themeColor="text1" w:sz="4" w:space="0"/>
+        <w:bottom w:val="single" w:color="000000" w:themeColor="text1" w:sz="4" w:space="0"/>
+        <w:right w:val="single" w:color="000000" w:themeColor="text1" w:sz="4" w:space="0"/>
+        <w:insideH w:val="single" w:color="000000" w:themeColor="text1" w:sz="4" w:space="0"/>
+        <w:insideV w:val="single" w:color="000000" w:themeColor="text1" w:sz="4" w:space="0"/>
+      </w:tblBorders>
+      <w:tblCellMar>
+        <w:top w:w="0" w:type="dxa"/>
+        <w:left w:w="108" w:type="dxa"/>
+        <w:bottom w:w="0" w:type="dxa"/>
+        <w:right w:w="108" w:type="dxa"/>
+      </w:tblCellMar>
+    </w:tblPr>
+  </w:style>
+  <w:style xmlns:w14="http://schemas.microsoft.com/office/word/2010/wordml" xmlns:mc="http://schemas.openxmlformats.org/markup-compatibility/2006" xmlns:w="http://schemas.openxmlformats.org/wordprocessingml/2006/main" w:type="character" w:styleId="HeaderChar" w:customStyle="1" mc:Ignorable="w14">
+    <w:name xmlns:w="http://schemas.openxmlformats.org/wordprocessingml/2006/main" w:val="Header Char"/>
+    <w:basedOn xmlns:w="http://schemas.openxmlformats.org/wordprocessingml/2006/main" w:val="DefaultParagraphFont"/>
+    <w:link xmlns:w="http://schemas.openxmlformats.org/wordprocessingml/2006/main" w:val="Header"/>
+    <w:uiPriority xmlns:w="http://schemas.openxmlformats.org/wordprocessingml/2006/main" w:val="99"/>
+  </w:style>
+  <w:style xmlns:w14="http://schemas.microsoft.com/office/word/2010/wordml" xmlns:mc="http://schemas.openxmlformats.org/markup-compatibility/2006" xmlns:w="http://schemas.openxmlformats.org/wordprocessingml/2006/main" w:type="paragraph" w:styleId="Header" mc:Ignorable="w14">
+    <w:name xmlns:w="http://schemas.openxmlformats.org/wordprocessingml/2006/main" w:val="header"/>
+    <w:basedOn xmlns:w="http://schemas.openxmlformats.org/wordprocessingml/2006/main" w:val="Normal"/>
+    <w:link xmlns:w="http://schemas.openxmlformats.org/wordprocessingml/2006/main" w:val="HeaderChar"/>
+    <w:uiPriority xmlns:w="http://schemas.openxmlformats.org/wordprocessingml/2006/main" w:val="99"/>
+    <w:unhideWhenUsed xmlns:w="http://schemas.openxmlformats.org/wordprocessingml/2006/main"/>
+    <w:pPr xmlns:w="http://schemas.openxmlformats.org/wordprocessingml/2006/main">
+      <w:tabs xmlns:w="http://schemas.openxmlformats.org/wordprocessingml/2006/main">
+        <w:tab w:val="center" w:pos="4680"/>
+        <w:tab w:val="right" w:pos="9360"/>
+      </w:tabs>
+      <w:spacing xmlns:w="http://schemas.openxmlformats.org/wordprocessingml/2006/main" w:after="0" w:line="240" w:lineRule="auto"/>
+    </w:pPr>
+  </w:style>
+  <w:style xmlns:w14="http://schemas.microsoft.com/office/word/2010/wordml" xmlns:mc="http://schemas.openxmlformats.org/markup-compatibility/2006" xmlns:w="http://schemas.openxmlformats.org/wordprocessingml/2006/main" w:type="character" w:styleId="FooterChar" w:customStyle="1" mc:Ignorable="w14">
+    <w:name xmlns:w="http://schemas.openxmlformats.org/wordprocessingml/2006/main" w:val="Footer Char"/>
+    <w:basedOn xmlns:w="http://schemas.openxmlformats.org/wordprocessingml/2006/main" w:val="DefaultParagraphFont"/>
+    <w:link xmlns:w="http://schemas.openxmlformats.org/wordprocessingml/2006/main" w:val="Footer"/>
+    <w:uiPriority xmlns:w="http://schemas.openxmlformats.org/wordprocessingml/2006/main" w:val="99"/>
+  </w:style>
+  <w:style xmlns:w14="http://schemas.microsoft.com/office/word/2010/wordml" xmlns:mc="http://schemas.openxmlformats.org/markup-compatibility/2006" xmlns:w="http://schemas.openxmlformats.org/wordprocessingml/2006/main" w:type="paragraph" w:styleId="Footer" mc:Ignorable="w14">
+    <w:name xmlns:w="http://schemas.openxmlformats.org/wordprocessingml/2006/main" w:val="footer"/>
+    <w:basedOn xmlns:w="http://schemas.openxmlformats.org/wordprocessingml/2006/main" w:val="Normal"/>
+    <w:link xmlns:w="http://schemas.openxmlformats.org/wordprocessingml/2006/main" w:val="FooterChar"/>
+    <w:uiPriority xmlns:w="http://schemas.openxmlformats.org/wordprocessingml/2006/main" w:val="99"/>
+    <w:unhideWhenUsed xmlns:w="http://schemas.openxmlformats.org/wordprocessingml/2006/main"/>
+    <w:pPr xmlns:w="http://schemas.openxmlformats.org/wordprocessingml/2006/main">
+      <w:tabs xmlns:w="http://schemas.openxmlformats.org/wordprocessingml/2006/main">
+        <w:tab w:val="center" w:pos="4680"/>
+        <w:tab w:val="right" w:pos="9360"/>
+      </w:tabs>
+      <w:spacing xmlns:w="http://schemas.openxmlformats.org/wordprocessingml/2006/main" w:after="0" w:line="240" w:lineRule="auto"/>
+    </w:pPr>
   </w:style>
 </w:styles>
 </file>

</xml_diff>

<commit_message>
Implemented error handling mechanisms and ensured data validation
</commit_message>
<xml_diff>
--- a/Internet_Networking/Network_Protocols_HTTP_HTTPS/Network Protocols - HTTP & HTTPS.docx
+++ b/Internet_Networking/Network_Protocols_HTTP_HTTPS/Network Protocols - HTTP & HTTPS.docx
@@ -4,6 +4,344 @@
   <w:body>
     <w:p>
       <w:pPr>
+        <w:pStyle w:val="Normal"/>
+      </w:pPr>
+    </w:p>
+    <w:p>
+      <w:pPr>
+        <w:pStyle w:val="Normal"/>
+      </w:pPr>
+    </w:p>
+    <w:p>
+      <w:pPr>
+        <w:pStyle w:val="Normal"/>
+      </w:pPr>
+    </w:p>
+    <w:p>
+      <w:pPr>
+        <w:pStyle w:val="Normal"/>
+      </w:pPr>
+    </w:p>
+    <w:p>
+      <w:pPr>
+        <w:pStyle w:val="Normal"/>
+      </w:pPr>
+    </w:p>
+    <w:p>
+      <w:pPr>
+        <w:pStyle w:val="Normal"/>
+      </w:pPr>
+      <w:r>
+        <w:drawing>
+          <wp:inline wp14:editId="3D0F2129" wp14:anchorId="0B927A42">
+            <wp:extent cx="5943600" cy="3333750"/>
+            <wp:effectExtent l="0" t="0" r="0" b="0"/>
+            <wp:docPr id="1026232578" name="" title=""/>
+            <wp:cNvGraphicFramePr>
+              <a:graphicFrameLocks noChangeAspect="1"/>
+            </wp:cNvGraphicFramePr>
+            <a:graphic>
+              <a:graphicData uri="http://schemas.openxmlformats.org/drawingml/2006/picture">
+                <pic:pic>
+                  <pic:nvPicPr>
+                    <pic:cNvPr id="0" name=""/>
+                    <pic:cNvPicPr/>
+                  </pic:nvPicPr>
+                  <pic:blipFill>
+                    <a:blip r:embed="R6cc2588a7e0044e1">
+                      <a:extLst>
+                        <a:ext xmlns:a="http://schemas.openxmlformats.org/drawingml/2006/main" uri="{28A0092B-C50C-407E-A947-70E740481C1C}">
+                          <a14:useLocalDpi val="0"/>
+                        </a:ext>
+                      </a:extLst>
+                    </a:blip>
+                    <a:stretch>
+                      <a:fillRect/>
+                    </a:stretch>
+                  </pic:blipFill>
+                  <pic:spPr>
+                    <a:xfrm>
+                      <a:off x="0" y="0"/>
+                      <a:ext cx="5943600" cy="3333750"/>
+                    </a:xfrm>
+                    <a:prstGeom prst="rect">
+                      <a:avLst/>
+                    </a:prstGeom>
+                  </pic:spPr>
+                </pic:pic>
+              </a:graphicData>
+            </a:graphic>
+          </wp:inline>
+        </w:drawing>
+      </w:r>
+    </w:p>
+    <w:p>
+      <w:pPr>
+        <w:pStyle w:val="Normal"/>
+        <w:jc w:val="center"/>
+      </w:pPr>
+      <w:r>
+        <w:rPr/>
+        <w:t>Internet &amp; Networking</w:t>
+      </w:r>
+    </w:p>
+    <w:p>
+      <w:pPr>
+        <w:pStyle w:val="Normal"/>
+        <w:jc w:val="center"/>
+      </w:pPr>
+      <w:r>
+        <w:rPr/>
+        <w:t>By Devi Sri Charan</w:t>
+      </w:r>
+    </w:p>
+    <w:p>
+      <w:pPr/>
+      <w:r>
+        <w:br w:type="page"/>
+      </w:r>
+    </w:p>
+    <w:p>
+      <w:pPr>
+        <w:pStyle w:val="Normal"/>
+      </w:pPr>
+    </w:p>
+    <w:sdt>
+      <w:sdtPr>
+        <w:id w:val="1260451549"/>
+        <w:docPartObj>
+          <w:docPartGallery w:val="Table of Contents"/>
+          <w:docPartUnique/>
+        </w:docPartObj>
+      </w:sdtPr>
+      <w:sdtContent>
+        <w:p>
+          <w:pPr>
+            <w:pStyle w:val="TOC1"/>
+            <w:tabs>
+              <w:tab w:val="right" w:leader="dot" w:pos="9360"/>
+            </w:tabs>
+            <w:bidi w:val="0"/>
+            <w:rPr>
+              <w:rStyle w:val="Hyperlink"/>
+            </w:rPr>
+          </w:pPr>
+          <w:r>
+            <w:fldChar w:fldCharType="begin"/>
+          </w:r>
+          <w:r>
+            <w:instrText xml:space="preserve">TOC \o "1-9" \z \u \h</w:instrText>
+          </w:r>
+          <w:r>
+            <w:fldChar w:fldCharType="separate"/>
+          </w:r>
+          <w:hyperlink w:anchor="_Toc61459912">
+            <w:r>
+              <w:rPr>
+                <w:rStyle w:val="Hyperlink"/>
+              </w:rPr>
+              <w:t>Network Protocols - HTTP &amp; HTTPS</w:t>
+            </w:r>
+            <w:r>
+              <w:tab/>
+            </w:r>
+            <w:r>
+              <w:fldChar w:fldCharType="begin"/>
+            </w:r>
+            <w:r>
+              <w:instrText xml:space="preserve">PAGEREF _Toc61459912 \h</w:instrText>
+            </w:r>
+            <w:r>
+              <w:fldChar w:fldCharType="separate"/>
+            </w:r>
+            <w:r>
+              <w:rPr>
+                <w:rStyle w:val="Hyperlink"/>
+              </w:rPr>
+              <w:t>2</w:t>
+            </w:r>
+            <w:r>
+              <w:fldChar w:fldCharType="end"/>
+            </w:r>
+          </w:hyperlink>
+        </w:p>
+        <w:p>
+          <w:pPr>
+            <w:pStyle w:val="TOC2"/>
+            <w:tabs>
+              <w:tab w:val="right" w:leader="dot" w:pos="9360"/>
+            </w:tabs>
+            <w:bidi w:val="0"/>
+            <w:rPr>
+              <w:rStyle w:val="Hyperlink"/>
+            </w:rPr>
+          </w:pPr>
+          <w:hyperlink w:anchor="_Toc191935307">
+            <w:r>
+              <w:rPr>
+                <w:rStyle w:val="Hyperlink"/>
+              </w:rPr>
+              <w:t>HTTP Transaction Exploration</w:t>
+            </w:r>
+            <w:r>
+              <w:tab/>
+            </w:r>
+            <w:r>
+              <w:fldChar w:fldCharType="begin"/>
+            </w:r>
+            <w:r>
+              <w:instrText xml:space="preserve">PAGEREF _Toc191935307 \h</w:instrText>
+            </w:r>
+            <w:r>
+              <w:fldChar w:fldCharType="separate"/>
+            </w:r>
+            <w:r>
+              <w:rPr>
+                <w:rStyle w:val="Hyperlink"/>
+              </w:rPr>
+              <w:t>3</w:t>
+            </w:r>
+            <w:r>
+              <w:fldChar w:fldCharType="end"/>
+            </w:r>
+          </w:hyperlink>
+        </w:p>
+        <w:p>
+          <w:pPr>
+            <w:pStyle w:val="TOC2"/>
+            <w:tabs>
+              <w:tab w:val="right" w:leader="dot" w:pos="9360"/>
+            </w:tabs>
+            <w:bidi w:val="0"/>
+            <w:rPr>
+              <w:rStyle w:val="Hyperlink"/>
+            </w:rPr>
+          </w:pPr>
+          <w:hyperlink w:anchor="_Toc928558315">
+            <w:r>
+              <w:rPr>
+                <w:rStyle w:val="Hyperlink"/>
+              </w:rPr>
+              <w:t>Web Server Configuration</w:t>
+            </w:r>
+            <w:r>
+              <w:tab/>
+            </w:r>
+            <w:r>
+              <w:fldChar w:fldCharType="begin"/>
+            </w:r>
+            <w:r>
+              <w:instrText xml:space="preserve">PAGEREF _Toc928558315 \h</w:instrText>
+            </w:r>
+            <w:r>
+              <w:fldChar w:fldCharType="separate"/>
+            </w:r>
+            <w:r>
+              <w:rPr>
+                <w:rStyle w:val="Hyperlink"/>
+              </w:rPr>
+              <w:t>3</w:t>
+            </w:r>
+            <w:r>
+              <w:fldChar w:fldCharType="end"/>
+            </w:r>
+          </w:hyperlink>
+        </w:p>
+        <w:p>
+          <w:pPr>
+            <w:pStyle w:val="TOC2"/>
+            <w:tabs>
+              <w:tab w:val="right" w:leader="dot" w:pos="9360"/>
+            </w:tabs>
+            <w:bidi w:val="0"/>
+            <w:rPr>
+              <w:rStyle w:val="Hyperlink"/>
+            </w:rPr>
+          </w:pPr>
+          <w:hyperlink w:anchor="_Toc1784933468">
+            <w:r>
+              <w:rPr>
+                <w:rStyle w:val="Hyperlink"/>
+              </w:rPr>
+              <w:t>HTTPS Implementation</w:t>
+            </w:r>
+            <w:r>
+              <w:tab/>
+            </w:r>
+            <w:r>
+              <w:fldChar w:fldCharType="begin"/>
+            </w:r>
+            <w:r>
+              <w:instrText xml:space="preserve">PAGEREF _Toc1784933468 \h</w:instrText>
+            </w:r>
+            <w:r>
+              <w:fldChar w:fldCharType="separate"/>
+            </w:r>
+            <w:r>
+              <w:rPr>
+                <w:rStyle w:val="Hyperlink"/>
+              </w:rPr>
+              <w:t>4</w:t>
+            </w:r>
+            <w:r>
+              <w:fldChar w:fldCharType="end"/>
+            </w:r>
+          </w:hyperlink>
+        </w:p>
+        <w:p>
+          <w:pPr>
+            <w:pStyle w:val="TOC2"/>
+            <w:tabs>
+              <w:tab w:val="right" w:leader="dot" w:pos="9360"/>
+            </w:tabs>
+            <w:bidi w:val="0"/>
+            <w:rPr>
+              <w:rStyle w:val="Hyperlink"/>
+            </w:rPr>
+          </w:pPr>
+          <w:hyperlink w:anchor="_Toc857156025">
+            <w:r>
+              <w:rPr>
+                <w:rStyle w:val="Hyperlink"/>
+              </w:rPr>
+              <w:t>Protocol Security Analysis</w:t>
+            </w:r>
+            <w:r>
+              <w:tab/>
+            </w:r>
+            <w:r>
+              <w:fldChar w:fldCharType="begin"/>
+            </w:r>
+            <w:r>
+              <w:instrText xml:space="preserve">PAGEREF _Toc857156025 \h</w:instrText>
+            </w:r>
+            <w:r>
+              <w:fldChar w:fldCharType="separate"/>
+            </w:r>
+            <w:r>
+              <w:rPr>
+                <w:rStyle w:val="Hyperlink"/>
+              </w:rPr>
+              <w:t>6</w:t>
+            </w:r>
+            <w:r>
+              <w:fldChar w:fldCharType="end"/>
+            </w:r>
+          </w:hyperlink>
+          <w:r>
+            <w:fldChar w:fldCharType="end"/>
+          </w:r>
+        </w:p>
+      </w:sdtContent>
+    </w:sdt>
+    <w:p>
+      <w:pPr/>
+      <w:r>
+        <w:br w:type="page"/>
+      </w:r>
+    </w:p>
+    <w:p>
+      <w:pPr>
         <w:pStyle w:val="Heading1"/>
         <w:rPr>
           <w:b w:val="1"/>
@@ -13,7 +351,19 @@
           <w:lang w:val="en-US"/>
         </w:rPr>
       </w:pPr>
-      <w:r>
+      <w:bookmarkStart w:name="_Toc61459912" w:id="767954282"/>
+      <w:r>
+        <w:rPr>
+          <w:noProof w:val="0"/>
+          <w:lang w:val="en-US"/>
+        </w:rPr>
+        <w:t>Network Protocols - HTTP &amp; HTTPS</w:t>
+      </w:r>
+      <w:bookmarkEnd w:id="767954282"/>
+    </w:p>
+    <w:p>
+      <w:pPr>
+        <w:pStyle w:val="Heading2"/>
         <w:rPr>
           <w:b w:val="1"/>
           <w:bCs w:val="1"/>
@@ -21,12 +371,9 @@
           <w:color w:val="auto"/>
           <w:lang w:val="en-US"/>
         </w:rPr>
-        <w:t>Network Protocols - HTTP &amp; HTTPS</w:t>
-      </w:r>
-    </w:p>
-    <w:p>
-      <w:pPr>
-        <w:pStyle w:val="Heading2"/>
+      </w:pPr>
+      <w:bookmarkStart w:name="_Toc191935307" w:id="1236958686"/>
+      <w:r>
         <w:rPr>
           <w:b w:val="1"/>
           <w:bCs w:val="1"/>
@@ -34,7 +381,8 @@
           <w:color w:val="auto"/>
           <w:lang w:val="en-US"/>
         </w:rPr>
-      </w:pPr>
+        <w:t>HTTP</w:t>
+      </w:r>
       <w:r>
         <w:rPr>
           <w:b w:val="1"/>
@@ -43,7 +391,7 @@
           <w:color w:val="auto"/>
           <w:lang w:val="en-US"/>
         </w:rPr>
-        <w:t>HTTP</w:t>
+        <w:t xml:space="preserve"> </w:t>
       </w:r>
       <w:r>
         <w:rPr>
@@ -53,7 +401,7 @@
           <w:color w:val="auto"/>
           <w:lang w:val="en-US"/>
         </w:rPr>
-        <w:t xml:space="preserve"> </w:t>
+        <w:t>Transaction</w:t>
       </w:r>
       <w:r>
         <w:rPr>
@@ -63,7 +411,7 @@
           <w:color w:val="auto"/>
           <w:lang w:val="en-US"/>
         </w:rPr>
-        <w:t>Transaction</w:t>
+        <w:t xml:space="preserve"> </w:t>
       </w:r>
       <w:r>
         <w:rPr>
@@ -73,18 +421,9 @@
           <w:color w:val="auto"/>
           <w:lang w:val="en-US"/>
         </w:rPr>
-        <w:t xml:space="preserve"> </w:t>
-      </w:r>
-      <w:r>
-        <w:rPr>
-          <w:b w:val="1"/>
-          <w:bCs w:val="1"/>
-          <w:noProof w:val="0"/>
-          <w:color w:val="auto"/>
-          <w:lang w:val="en-US"/>
-        </w:rPr>
         <w:t>Exploration</w:t>
       </w:r>
+      <w:bookmarkEnd w:id="1236958686"/>
     </w:p>
     <w:p>
       <w:pPr>
@@ -631,6 +970,7 @@
           <w:lang w:val="en-US"/>
         </w:rPr>
       </w:pPr>
+      <w:bookmarkStart w:name="_Toc928558315" w:id="1891973660"/>
       <w:r>
         <w:rPr>
           <w:b w:val="1"/>
@@ -640,6 +980,7 @@
         </w:rPr>
         <w:t>Web Server Configuration</w:t>
       </w:r>
+      <w:bookmarkEnd w:id="1891973660"/>
     </w:p>
     <w:p>
       <w:pPr>
@@ -894,6 +1235,7 @@
           <w:lang w:val="en-US"/>
         </w:rPr>
       </w:pPr>
+      <w:bookmarkStart w:name="_Toc1784933468" w:id="86050880"/>
       <w:r>
         <w:rPr>
           <w:b w:val="1"/>
@@ -903,6 +1245,7 @@
         </w:rPr>
         <w:t>HTTPS Implementation</w:t>
       </w:r>
+      <w:bookmarkEnd w:id="86050880"/>
     </w:p>
     <w:p>
       <w:pPr>
@@ -1606,6 +1949,28 @@
       <w:pPr>
         <w:pStyle w:val="Heading2"/>
         <w:rPr>
+          <w:b w:val="1"/>
+          <w:bCs w:val="1"/>
+          <w:noProof w:val="0"/>
+          <w:lang w:val="en-US"/>
+        </w:rPr>
+      </w:pPr>
+      <w:bookmarkStart w:name="_Toc857156025" w:id="1283502837"/>
+      <w:r>
+        <w:rPr>
+          <w:b w:val="1"/>
+          <w:bCs w:val="1"/>
+          <w:noProof w:val="0"/>
+          <w:lang w:val="en-US"/>
+        </w:rPr>
+        <w:t>Protocol Security Analysis</w:t>
+      </w:r>
+      <w:bookmarkEnd w:id="1283502837"/>
+    </w:p>
+    <w:p>
+      <w:pPr>
+        <w:pStyle w:val="Normal"/>
+        <w:rPr>
           <w:rFonts w:ascii="Aptos" w:hAnsi="Aptos" w:eastAsia="Aptos" w:cs="Aptos"/>
           <w:b w:val="1"/>
           <w:bCs w:val="1"/>
@@ -1618,8 +1983,6 @@
       <w:bookmarkStart w:name="_Int_rZo6fDmh" w:id="226578174"/>
       <w:r>
         <w:rPr>
-          <w:b w:val="1"/>
-          <w:bCs w:val="1"/>
           <w:noProof w:val="0"/>
           <w:lang w:val="en-US"/>
         </w:rPr>
@@ -1627,8 +1990,6 @@
       </w:r>
       <w:r>
         <w:rPr>
-          <w:b w:val="1"/>
-          <w:bCs w:val="1"/>
           <w:noProof w:val="0"/>
           <w:lang w:val="en-US"/>
         </w:rPr>
@@ -1636,8 +1997,6 @@
       </w:r>
       <w:r>
         <w:rPr>
-          <w:b w:val="1"/>
-          <w:bCs w:val="1"/>
           <w:noProof w:val="0"/>
           <w:lang w:val="en-US"/>
         </w:rPr>
@@ -1980,7 +2339,6 @@
       <w:pgMar w:top="1440" w:right="1440" w:bottom="1440" w:left="1440" w:header="720" w:footer="720" w:gutter="0"/>
       <w:cols w:space="720"/>
       <w:docGrid w:linePitch="360"/>
-      <w:headerReference w:type="default" r:id="R835801f1d12f4bc5"/>
       <w:footerReference w:type="default" r:id="R35f60c4994cd42a1"/>
     </w:sectPr>
   </w:body>
@@ -2031,6 +2389,18 @@
             <w:bidi w:val="0"/>
             <w:jc w:val="center"/>
           </w:pPr>
+          <w:r>
+            <w:fldChar w:fldCharType="begin"/>
+          </w:r>
+          <w:r>
+            <w:instrText xml:space="preserve">PAGE</w:instrText>
+          </w:r>
+          <w:r>
+            <w:fldChar w:fldCharType="separate"/>
+          </w:r>
+          <w:r>
+            <w:fldChar w:fldCharType="end"/>
+          </w:r>
         </w:p>
       </w:tc>
       <w:tc>
@@ -2056,77 +2426,6 @@
     </w:pPr>
   </w:p>
 </w:ftr>
-</file>
-
-<file path=word/header.xml><?xml version="1.0" encoding="utf-8"?>
-<w:hdr xmlns:w14="http://schemas.microsoft.com/office/word/2010/wordml" xmlns:w="http://schemas.openxmlformats.org/wordprocessingml/2006/main">
-  <w:tbl>
-    <w:tblPr>
-      <w:tblStyle w:val="TableNormal"/>
-      <w:bidiVisual w:val="0"/>
-      <w:tblW w:w="0" w:type="auto"/>
-      <w:tblLayout w:type="fixed"/>
-      <w:tblLook w:val="06A0" w:firstRow="1" w:lastRow="0" w:firstColumn="1" w:lastColumn="0" w:noHBand="1" w:noVBand="1"/>
-    </w:tblPr>
-    <w:tblGrid>
-      <w:gridCol w:w="3120"/>
-      <w:gridCol w:w="3120"/>
-      <w:gridCol w:w="3120"/>
-    </w:tblGrid>
-    <w:tr>
-      <w:trPr>
-        <w:trHeight w:val="300"/>
-      </w:trPr>
-      <w:tc>
-        <w:tcPr>
-          <w:tcW w:w="3120" w:type="dxa"/>
-          <w:tcMar/>
-        </w:tcPr>
-        <w:p>
-          <w:pPr>
-            <w:pStyle w:val="Header"/>
-            <w:bidi w:val="0"/>
-            <w:ind w:left="-115"/>
-            <w:jc w:val="left"/>
-          </w:pPr>
-        </w:p>
-      </w:tc>
-      <w:tc>
-        <w:tcPr>
-          <w:tcW w:w="3120" w:type="dxa"/>
-          <w:tcMar/>
-        </w:tcPr>
-        <w:p>
-          <w:pPr>
-            <w:pStyle w:val="Header"/>
-            <w:bidi w:val="0"/>
-            <w:jc w:val="center"/>
-          </w:pPr>
-        </w:p>
-      </w:tc>
-      <w:tc>
-        <w:tcPr>
-          <w:tcW w:w="3120" w:type="dxa"/>
-          <w:tcMar/>
-        </w:tcPr>
-        <w:p>
-          <w:pPr>
-            <w:pStyle w:val="Header"/>
-            <w:bidi w:val="0"/>
-            <w:ind w:right="-115"/>
-            <w:jc w:val="right"/>
-          </w:pPr>
-        </w:p>
-      </w:tc>
-    </w:tr>
-  </w:tbl>
-  <w:p>
-    <w:pPr>
-      <w:pStyle w:val="Header"/>
-      <w:bidi w:val="0"/>
-    </w:pPr>
-  </w:p>
-</w:hdr>
 </file>
 
 <file path=word/intelligence2.xml><?xml version="1.0" encoding="utf-8"?>
@@ -3066,37 +3365,47 @@
     <w:semiHidden/>
     <w:unhideWhenUsed/>
   </w:style>
-  <w:style w:type="character" w:styleId="Heading1Char" w:customStyle="1">
+  <w:style w:type="character" w:styleId="Heading1Char" w:customStyle="true">
+    <w:uiPriority w:val="9"/>
     <w:name w:val="Heading 1 Char"/>
     <w:basedOn w:val="DefaultParagraphFont"/>
     <w:link w:val="Heading1"/>
-    <w:uiPriority w:val="9"/>
+    <w:rsid w:val="3E6AE5E9"/>
     <w:rPr>
-      <w:rFonts w:asciiTheme="majorHAnsi" w:hAnsiTheme="majorHAnsi" w:eastAsiaTheme="majorEastAsia" w:cstheme="majorBidi"/>
-      <w:color w:val="0F4761" w:themeColor="accent1" w:themeShade="BF"/>
+      <w:rFonts w:ascii="Aptos Display" w:hAnsi="Aptos Display" w:eastAsia="" w:cs="" w:asciiTheme="majorAscii" w:hAnsiTheme="majorAscii" w:eastAsiaTheme="majorEastAsia" w:cstheme="majorBidi"/>
+      <w:b w:val="1"/>
+      <w:bCs w:val="1"/>
+      <w:noProof w:val="0"/>
+      <w:color w:val="auto"/>
       <w:sz w:val="40"/>
       <w:szCs w:val="40"/>
+      <w:lang w:val="en-US" w:eastAsia="ja-JP" w:bidi="ar-SA"/>
     </w:rPr>
   </w:style>
   <w:style w:type="paragraph" w:styleId="Heading1">
+    <w:uiPriority w:val="9"/>
     <w:name w:val="heading 1"/>
     <w:basedOn w:val="Normal"/>
     <w:next w:val="Normal"/>
     <w:link w:val="Heading1Char"/>
-    <w:uiPriority w:val="9"/>
     <w:qFormat/>
+    <w:rsid w:val="3E6AE5E9"/>
+    <w:rPr>
+      <w:rFonts w:ascii="Aptos Display" w:hAnsi="Aptos Display" w:eastAsia="" w:cs="" w:asciiTheme="majorAscii" w:hAnsiTheme="majorAscii" w:eastAsiaTheme="majorEastAsia" w:cstheme="majorBidi"/>
+      <w:b w:val="1"/>
+      <w:bCs w:val="1"/>
+      <w:noProof w:val="0"/>
+      <w:color w:val="auto"/>
+      <w:sz w:val="40"/>
+      <w:szCs w:val="40"/>
+      <w:lang w:val="en-US" w:eastAsia="ja-JP" w:bidi="ar-SA"/>
+    </w:rPr>
     <w:pPr>
-      <w:keepNext/>
-      <w:keepLines/>
-      <w:spacing w:before="360" w:after="80"/>
+      <w:keepNext w:val="1"/>
+      <w:keepLines w:val="1"/>
+      <w:spacing w:before="360" w:after="80" w:line="279" w:lineRule="auto"/>
       <w:outlineLvl w:val="0"/>
     </w:pPr>
-    <w:rPr>
-      <w:rFonts w:asciiTheme="majorHAnsi" w:hAnsiTheme="majorHAnsi" w:eastAsiaTheme="majorEastAsia" w:cstheme="majorBidi"/>
-      <w:color w:val="0F4761" w:themeColor="accent1" w:themeShade="BF"/>
-      <w:sz w:val="40"/>
-      <w:szCs w:val="40"/>
-    </w:rPr>
   </w:style>
   <w:style w:type="character" w:styleId="Heading2Char" w:customStyle="true">
     <w:uiPriority w:val="9"/>
@@ -3600,6 +3909,29 @@
       <w:spacing xmlns:w="http://schemas.openxmlformats.org/wordprocessingml/2006/main" w:after="0" w:line="240" w:lineRule="auto"/>
     </w:pPr>
   </w:style>
+  <w:style xmlns:w14="http://schemas.microsoft.com/office/word/2010/wordml" xmlns:mc="http://schemas.openxmlformats.org/markup-compatibility/2006" xmlns:w="http://schemas.openxmlformats.org/wordprocessingml/2006/main" w:type="paragraph" w:styleId="TOC1" mc:Ignorable="w14">
+    <w:name xmlns:w="http://schemas.openxmlformats.org/wordprocessingml/2006/main" w:val="toc 1"/>
+    <w:basedOn xmlns:w="http://schemas.openxmlformats.org/wordprocessingml/2006/main" w:val="Normal"/>
+    <w:next xmlns:w="http://schemas.openxmlformats.org/wordprocessingml/2006/main" w:val="Normal"/>
+    <w:autoRedefine xmlns:w="http://schemas.openxmlformats.org/wordprocessingml/2006/main"/>
+    <w:uiPriority xmlns:w="http://schemas.openxmlformats.org/wordprocessingml/2006/main" w:val="39"/>
+    <w:unhideWhenUsed xmlns:w="http://schemas.openxmlformats.org/wordprocessingml/2006/main"/>
+    <w:pPr xmlns:w="http://schemas.openxmlformats.org/wordprocessingml/2006/main">
+      <w:spacing xmlns:w="http://schemas.openxmlformats.org/wordprocessingml/2006/main" w:after="100"/>
+    </w:pPr>
+  </w:style>
+  <w:style xmlns:w14="http://schemas.microsoft.com/office/word/2010/wordml" xmlns:mc="http://schemas.openxmlformats.org/markup-compatibility/2006" xmlns:w="http://schemas.openxmlformats.org/wordprocessingml/2006/main" w:type="paragraph" w:styleId="TOC2" mc:Ignorable="w14">
+    <w:name xmlns:w="http://schemas.openxmlformats.org/wordprocessingml/2006/main" w:val="toc 2"/>
+    <w:basedOn xmlns:w="http://schemas.openxmlformats.org/wordprocessingml/2006/main" w:val="Normal"/>
+    <w:next xmlns:w="http://schemas.openxmlformats.org/wordprocessingml/2006/main" w:val="Normal"/>
+    <w:autoRedefine xmlns:w="http://schemas.openxmlformats.org/wordprocessingml/2006/main"/>
+    <w:uiPriority xmlns:w="http://schemas.openxmlformats.org/wordprocessingml/2006/main" w:val="39"/>
+    <w:unhideWhenUsed xmlns:w="http://schemas.openxmlformats.org/wordprocessingml/2006/main"/>
+    <w:pPr xmlns:w="http://schemas.openxmlformats.org/wordprocessingml/2006/main">
+      <w:spacing xmlns:w="http://schemas.openxmlformats.org/wordprocessingml/2006/main" w:after="100"/>
+      <w:ind xmlns:w="http://schemas.openxmlformats.org/wordprocessingml/2006/main" w:left="220"/>
+    </w:pPr>
+  </w:style>
 </w:styles>
 </file>
 

</xml_diff>